<commit_message>
added new ERD image
</commit_message>
<xml_diff>
--- a/Product Backlog/UserStories.docx
+++ b/Product Backlog/UserStories.docx
@@ -178,7 +178,6 @@
         </w:rPr>
         <w:br/>
       </w:r>
-      <w:proofErr w:type="spellStart"/>
       <w:r>
         <w:rPr>
           <w:rFonts w:ascii="Arial" w:eastAsia="Times New Roman" w:hAnsi="Arial" w:cs="Arial"/>
@@ -188,7 +187,6 @@
         </w:rPr>
         <w:t>Djedovic</w:t>
       </w:r>
-      <w:proofErr w:type="spellEnd"/>
       <w:r>
         <w:rPr>
           <w:rFonts w:ascii="Arial" w:eastAsia="Times New Roman" w:hAnsi="Arial" w:cs="Arial"/>
@@ -216,7 +214,6 @@
         </w:rPr>
         <w:br/>
       </w:r>
-      <w:proofErr w:type="spellStart"/>
       <w:r>
         <w:rPr>
           <w:rFonts w:ascii="Arial" w:eastAsia="Times New Roman" w:hAnsi="Arial" w:cs="Arial"/>
@@ -226,7 +223,6 @@
         </w:rPr>
         <w:t>Mikula</w:t>
       </w:r>
-      <w:proofErr w:type="spellEnd"/>
       <w:r>
         <w:rPr>
           <w:rFonts w:ascii="Arial" w:eastAsia="Times New Roman" w:hAnsi="Arial" w:cs="Arial"/>
@@ -257,7 +253,6 @@
           <w:lang w:val="en-US"/>
         </w:rPr>
       </w:pPr>
-      <w:proofErr w:type="spellStart"/>
       <w:r>
         <w:rPr>
           <w:rFonts w:ascii="Arial" w:eastAsia="Times New Roman" w:hAnsi="Arial" w:cs="Arial"/>
@@ -265,17 +260,7 @@
           <w:szCs w:val="28"/>
           <w:lang w:val="en-US"/>
         </w:rPr>
-        <w:t>Pratljacic</w:t>
-      </w:r>
-      <w:proofErr w:type="spellEnd"/>
-      <w:r>
-        <w:rPr>
-          <w:rFonts w:ascii="Arial" w:eastAsia="Times New Roman" w:hAnsi="Arial" w:cs="Arial"/>
-          <w:sz w:val="28"/>
-          <w:szCs w:val="28"/>
-          <w:lang w:val="en-US"/>
-        </w:rPr>
-        <w:t xml:space="preserve"> Dragan</w:t>
+        <w:t>Pratljacic Dragan</w:t>
       </w:r>
     </w:p>
     <w:p>
@@ -373,9 +358,8 @@
           <w:szCs w:val="20"/>
           <w:lang w:val="en-US"/>
         </w:rPr>
-        <w:t xml:space="preserve">Andrea </w:t>
-      </w:r>
-      <w:proofErr w:type="spellStart"/>
+        <w:t>Andrea Djedovic</w:t>
+      </w:r>
       <w:r>
         <w:rPr>
           <w:rFonts w:ascii="Arial" w:eastAsia="Arial" w:hAnsi="Arial" w:cs="Arial"/>
@@ -383,9 +367,8 @@
           <w:szCs w:val="20"/>
           <w:lang w:val="en-US"/>
         </w:rPr>
-        <w:t>Djedovic</w:t>
-      </w:r>
-      <w:proofErr w:type="spellEnd"/>
+        <w:t xml:space="preserve">, </w:t>
+      </w:r>
       <w:r>
         <w:rPr>
           <w:rFonts w:ascii="Arial" w:eastAsia="Arial" w:hAnsi="Arial" w:cs="Arial"/>
@@ -393,9 +376,8 @@
           <w:szCs w:val="20"/>
           <w:lang w:val="en-US"/>
         </w:rPr>
-        <w:t xml:space="preserve">, </w:t>
-      </w:r>
-      <w:proofErr w:type="spellStart"/>
+        <w:t>Mikula Florian</w:t>
+      </w:r>
       <w:r>
         <w:rPr>
           <w:rFonts w:ascii="Arial" w:eastAsia="Arial" w:hAnsi="Arial" w:cs="Arial"/>
@@ -403,38 +385,8 @@
           <w:szCs w:val="20"/>
           <w:lang w:val="en-US"/>
         </w:rPr>
-        <w:t>Mikula</w:t>
-      </w:r>
-      <w:proofErr w:type="spellEnd"/>
-      <w:r>
-        <w:rPr>
-          <w:rFonts w:ascii="Arial" w:eastAsia="Arial" w:hAnsi="Arial" w:cs="Arial"/>
-          <w:sz w:val="20"/>
-          <w:szCs w:val="20"/>
-          <w:lang w:val="en-US"/>
-        </w:rPr>
-        <w:t xml:space="preserve"> Florian</w:t>
-      </w:r>
-      <w:r>
-        <w:rPr>
-          <w:rFonts w:ascii="Arial" w:eastAsia="Arial" w:hAnsi="Arial" w:cs="Arial"/>
-          <w:sz w:val="20"/>
-          <w:szCs w:val="20"/>
-          <w:lang w:val="en-US"/>
-        </w:rPr>
-        <w:t xml:space="preserve">, Dragan </w:t>
-      </w:r>
-      <w:proofErr w:type="spellStart"/>
-      <w:r>
-        <w:rPr>
-          <w:rFonts w:ascii="Arial" w:eastAsia="Arial" w:hAnsi="Arial" w:cs="Arial"/>
-          <w:sz w:val="20"/>
-          <w:szCs w:val="20"/>
-          <w:lang w:val="en-US"/>
-        </w:rPr>
-        <w:t>Pratljacic</w:t>
-      </w:r>
-      <w:proofErr w:type="spellEnd"/>
+        <w:t>, Dragan Pratljacic</w:t>
+      </w:r>
       <w:r>
         <w:rPr>
           <w:rFonts w:ascii="Arial" w:eastAsia="Arial" w:hAnsi="Arial" w:cs="Arial"/>
@@ -1014,7 +966,6 @@
                 <w:szCs w:val="20"/>
               </w:rPr>
             </w:pPr>
-            <w:proofErr w:type="spellStart"/>
             <w:r>
               <w:rPr>
                 <w:rFonts w:ascii="Arial Narrow" w:eastAsia="Arial Narrow" w:hAnsi="Arial Narrow" w:cs="Arial Narrow"/>
@@ -1048,7 +999,6 @@
                 <w:szCs w:val="24"/>
               </w:rPr>
             </w:pPr>
-            <w:proofErr w:type="spellEnd"/>
           </w:p>
         </w:tc>
         <w:tc>
@@ -1196,7 +1146,6 @@
                 <w:szCs w:val="20"/>
               </w:rPr>
             </w:pPr>
-            <w:proofErr w:type="spellStart"/>
             <w:r>
               <w:rPr>
                 <w:rFonts w:ascii="Arial Narrow" w:eastAsia="Arial Narrow" w:hAnsi="Arial Narrow" w:cs="Arial Narrow"/>
@@ -1205,18 +1154,7 @@
                 <w:sz w:val="20"/>
                 <w:szCs w:val="20"/>
               </w:rPr>
-              <w:t>Created</w:t>
-            </w:r>
-            <w:proofErr w:type="spellEnd"/>
-            <w:r>
-              <w:rPr>
-                <w:rFonts w:ascii="Arial Narrow" w:eastAsia="Arial Narrow" w:hAnsi="Arial Narrow" w:cs="Arial Narrow"/>
-                <w:b/>
-                <w:bCs/>
-                <w:sz w:val="20"/>
-                <w:szCs w:val="20"/>
-              </w:rPr>
-              <w:t xml:space="preserve"> on</w:t>
+              <w:t>Created on</w:t>
             </w:r>
           </w:p>
         </w:tc>
@@ -1427,7 +1365,6 @@
                 <w:szCs w:val="20"/>
               </w:rPr>
             </w:pPr>
-            <w:proofErr w:type="spellStart"/>
             <w:r>
               <w:rPr>
                 <w:rFonts w:ascii="Arial Narrow" w:eastAsia="Arial Narrow" w:hAnsi="Arial Narrow" w:cs="Arial Narrow"/>
@@ -1442,16 +1379,7 @@
                 <w:sz w:val="20"/>
                 <w:szCs w:val="20"/>
               </w:rPr>
-              <w:t>umentation</w:t>
-            </w:r>
-            <w:proofErr w:type="spellEnd"/>
-            <w:r>
-              <w:rPr>
-                <w:rFonts w:ascii="Arial Narrow" w:eastAsia="Arial Narrow" w:hAnsi="Arial Narrow" w:cs="Arial Narrow"/>
-                <w:sz w:val="20"/>
-                <w:szCs w:val="20"/>
-              </w:rPr>
-              <w:t xml:space="preserve"> </w:t>
+              <w:t xml:space="preserve">umentation </w:t>
             </w:r>
           </w:p>
         </w:tc>
@@ -1778,10 +1706,11 @@
                 <w:sz w:val="20"/>
                 <w:szCs w:val="20"/>
               </w:rPr>
-              <w:t xml:space="preserve">Chief </w:t>
+              <w:t>Chief responsibility</w:t>
             </w:r>
-            <w:proofErr w:type="spellStart"/>
-            <w:r>
+          </w:p>
+          <w:p>
+            <w:pPr>
               <w:rPr>
                 <w:rFonts w:ascii="Arial Narrow" w:eastAsia="Arial Narrow" w:hAnsi="Arial Narrow" w:cs="Arial Narrow"/>
                 <w:b/>
@@ -1789,9 +1718,7 @@
                 <w:sz w:val="20"/>
                 <w:szCs w:val="20"/>
               </w:rPr>
-              <w:t>responsibility</w:t>
-            </w:r>
-            <w:proofErr w:type="spellEnd"/>
+            </w:pPr>
           </w:p>
           <w:p>
             <w:pPr>
@@ -1803,9 +1730,7 @@
                 <w:szCs w:val="20"/>
               </w:rPr>
             </w:pPr>
-          </w:p>
-          <w:p>
-            <w:pPr>
+            <w:r>
               <w:rPr>
                 <w:rFonts w:ascii="Arial Narrow" w:eastAsia="Arial Narrow" w:hAnsi="Arial Narrow" w:cs="Arial Narrow"/>
                 <w:b/>
@@ -1813,29 +1738,8 @@
                 <w:sz w:val="20"/>
                 <w:szCs w:val="20"/>
               </w:rPr>
-            </w:pPr>
-            <w:r>
-              <w:rPr>
-                <w:rFonts w:ascii="Arial Narrow" w:eastAsia="Arial Narrow" w:hAnsi="Arial Narrow" w:cs="Arial Narrow"/>
-                <w:b/>
-                <w:bCs/>
-                <w:sz w:val="20"/>
-                <w:szCs w:val="20"/>
-              </w:rPr>
-              <w:t xml:space="preserve">Quality </w:t>
+              <w:t>Quality assurance</w:t>
             </w:r>
-            <w:proofErr w:type="spellStart"/>
-            <w:r>
-              <w:rPr>
-                <w:rFonts w:ascii="Arial Narrow" w:eastAsia="Arial Narrow" w:hAnsi="Arial Narrow" w:cs="Arial Narrow"/>
-                <w:b/>
-                <w:bCs/>
-                <w:sz w:val="20"/>
-                <w:szCs w:val="20"/>
-              </w:rPr>
-              <w:t>assurance</w:t>
-            </w:r>
-            <w:proofErr w:type="spellEnd"/>
           </w:p>
         </w:tc>
         <w:tc>
@@ -1871,18 +1775,8 @@
                 <w:sz w:val="20"/>
                 <w:szCs w:val="20"/>
               </w:rPr>
-              <w:t xml:space="preserve">Dragan </w:t>
+              <w:t>Dragan Pratljacic</w:t>
             </w:r>
-            <w:proofErr w:type="spellStart"/>
-            <w:r>
-              <w:rPr>
-                <w:rFonts w:ascii="Arial Narrow" w:eastAsia="Arial Narrow" w:hAnsi="Arial Narrow" w:cs="Arial Narrow"/>
-                <w:sz w:val="20"/>
-                <w:szCs w:val="20"/>
-              </w:rPr>
-              <w:t>Pratljacic</w:t>
-            </w:r>
-            <w:proofErr w:type="spellEnd"/>
           </w:p>
         </w:tc>
         <w:tc>
@@ -2505,25 +2399,7 @@
           <w:szCs w:val="26"/>
           <w:lang w:val="en-US"/>
         </w:rPr>
-        <w:t xml:space="preserve">want to have a </w:t>
-      </w:r>
-      <w:proofErr w:type="spellStart"/>
-      <w:r>
-        <w:rPr>
-          <w:sz w:val="26"/>
-          <w:szCs w:val="26"/>
-          <w:lang w:val="en-US"/>
-        </w:rPr>
-        <w:t>fullscreen</w:t>
-      </w:r>
-      <w:proofErr w:type="spellEnd"/>
-      <w:r>
-        <w:rPr>
-          <w:sz w:val="26"/>
-          <w:szCs w:val="26"/>
-          <w:lang w:val="en-US"/>
-        </w:rPr>
-        <w:t xml:space="preserve"> map overview zooming towards my location.</w:t>
+        <w:t>want to have a fullscreen map overview zooming towards my location.</w:t>
       </w:r>
     </w:p>
     <w:p>
@@ -2763,7 +2639,6 @@
           <w:szCs w:val="30"/>
         </w:rPr>
       </w:pPr>
-      <w:proofErr w:type="spellStart"/>
       <w:r>
         <w:rPr>
           <w:rFonts w:ascii="Arial" w:eastAsia="Arial" w:hAnsi="Arial" w:cs="Arial"/>
@@ -2772,10 +2647,14 @@
           <w:sz w:val="30"/>
           <w:szCs w:val="30"/>
         </w:rPr>
-        <w:t>Acceptance</w:t>
-      </w:r>
-      <w:proofErr w:type="spellEnd"/>
-      <w:r>
+        <w:t>Acceptance Criteria</w:t>
+      </w:r>
+    </w:p>
+    <w:p>
+      <w:pPr>
+        <w:tabs>
+          <w:tab w:val="left" w:pos="780"/>
+        </w:tabs>
         <w:rPr>
           <w:rFonts w:ascii="Arial" w:eastAsia="Arial" w:hAnsi="Arial" w:cs="Arial"/>
           <w:b/>
@@ -2783,33 +2662,6 @@
           <w:sz w:val="30"/>
           <w:szCs w:val="30"/>
         </w:rPr>
-        <w:t xml:space="preserve"> </w:t>
-      </w:r>
-      <w:proofErr w:type="spellStart"/>
-      <w:r>
-        <w:rPr>
-          <w:rFonts w:ascii="Arial" w:eastAsia="Arial" w:hAnsi="Arial" w:cs="Arial"/>
-          <w:b/>
-          <w:bCs/>
-          <w:sz w:val="30"/>
-          <w:szCs w:val="30"/>
-        </w:rPr>
-        <w:t>Criteria</w:t>
-      </w:r>
-      <w:proofErr w:type="spellEnd"/>
-    </w:p>
-    <w:p>
-      <w:pPr>
-        <w:tabs>
-          <w:tab w:val="left" w:pos="780"/>
-        </w:tabs>
-        <w:rPr>
-          <w:rFonts w:ascii="Arial" w:eastAsia="Arial" w:hAnsi="Arial" w:cs="Arial"/>
-          <w:b/>
-          <w:bCs/>
-          <w:sz w:val="30"/>
-          <w:szCs w:val="30"/>
-        </w:rPr>
       </w:pPr>
     </w:p>
     <w:p>
@@ -2825,7 +2677,6 @@
           <w:szCs w:val="28"/>
         </w:rPr>
       </w:pPr>
-      <w:proofErr w:type="spellStart"/>
       <w:r>
         <w:rPr>
           <w:rFonts w:ascii="Arial" w:eastAsia="Arial" w:hAnsi="Arial" w:cs="Arial"/>
@@ -2836,7 +2687,6 @@
         </w:rPr>
         <w:t>Foundation</w:t>
       </w:r>
-      <w:proofErr w:type="spellEnd"/>
       <w:r>
         <w:rPr>
           <w:rFonts w:ascii="Arial" w:eastAsia="Arial" w:hAnsi="Arial" w:cs="Arial"/>
@@ -2845,64 +2695,67 @@
           <w:sz w:val="28"/>
           <w:szCs w:val="28"/>
         </w:rPr>
-        <w:t xml:space="preserve"> </w:t>
-      </w:r>
-      <w:proofErr w:type="spellStart"/>
-      <w:r>
+        <w:t xml:space="preserve"> of GUI</w:t>
+      </w:r>
+    </w:p>
+    <w:p>
+      <w:pPr>
+        <w:tabs>
+          <w:tab w:val="left" w:pos="780"/>
+        </w:tabs>
+        <w:rPr>
+          <w:sz w:val="26"/>
+          <w:szCs w:val="26"/>
+          <w:lang w:val="en-US"/>
+        </w:rPr>
+      </w:pPr>
+      <w:r>
+        <w:rPr>
+          <w:sz w:val="26"/>
+          <w:szCs w:val="26"/>
+          <w:lang w:val="en-US"/>
+        </w:rPr>
+        <w:t xml:space="preserve">The </w:t>
+      </w:r>
+      <w:r>
+        <w:rPr>
+          <w:sz w:val="26"/>
+          <w:szCs w:val="26"/>
+          <w:lang w:val="en-US"/>
+        </w:rPr>
+        <w:t>foundation for the react app has been implemented.</w:t>
+      </w:r>
+    </w:p>
+    <w:p>
+      <w:pPr>
+        <w:tabs>
+          <w:tab w:val="left" w:pos="780"/>
+        </w:tabs>
         <w:rPr>
           <w:rFonts w:ascii="Arial" w:eastAsia="Arial" w:hAnsi="Arial" w:cs="Arial"/>
           <w:b/>
           <w:bCs/>
           <w:sz w:val="28"/>
           <w:szCs w:val="28"/>
-        </w:rPr>
-        <w:t>of</w:t>
-      </w:r>
-      <w:proofErr w:type="spellEnd"/>
-      <w:r>
+          <w:lang w:val="en-US"/>
+        </w:rPr>
+      </w:pPr>
+    </w:p>
+    <w:p>
+      <w:pPr>
+        <w:tabs>
+          <w:tab w:val="left" w:pos="780"/>
+        </w:tabs>
         <w:rPr>
           <w:rFonts w:ascii="Arial" w:eastAsia="Arial" w:hAnsi="Arial" w:cs="Arial"/>
           <w:b/>
           <w:bCs/>
           <w:sz w:val="28"/>
           <w:szCs w:val="28"/>
-        </w:rPr>
-        <w:t xml:space="preserve"> GUI</w:t>
-      </w:r>
-    </w:p>
-    <w:p>
-      <w:pPr>
-        <w:tabs>
-          <w:tab w:val="left" w:pos="780"/>
-        </w:tabs>
-        <w:rPr>
-          <w:sz w:val="26"/>
-          <w:szCs w:val="26"/>
-          <w:lang w:val="en-US"/>
-        </w:rPr>
-      </w:pPr>
-      <w:r>
-        <w:rPr>
-          <w:sz w:val="26"/>
-          <w:szCs w:val="26"/>
-          <w:lang w:val="en-US"/>
-        </w:rPr>
-        <w:t xml:space="preserve">The </w:t>
-      </w:r>
-      <w:r>
-        <w:rPr>
-          <w:sz w:val="26"/>
-          <w:szCs w:val="26"/>
-          <w:lang w:val="en-US"/>
-        </w:rPr>
-        <w:t>foundation for the react app has been implemented.</w:t>
-      </w:r>
-    </w:p>
-    <w:p>
-      <w:pPr>
-        <w:tabs>
-          <w:tab w:val="left" w:pos="780"/>
-        </w:tabs>
+          <w:lang w:val="en-US"/>
+        </w:rPr>
+      </w:pPr>
+      <w:r>
         <w:rPr>
           <w:rFonts w:ascii="Arial" w:eastAsia="Arial" w:hAnsi="Arial" w:cs="Arial"/>
           <w:b/>
@@ -2911,7 +2764,28 @@
           <w:szCs w:val="28"/>
           <w:lang w:val="en-US"/>
         </w:rPr>
-      </w:pPr>
+        <w:t>Map</w:t>
+      </w:r>
+    </w:p>
+    <w:p>
+      <w:pPr>
+        <w:tabs>
+          <w:tab w:val="left" w:pos="780"/>
+        </w:tabs>
+        <w:rPr>
+          <w:sz w:val="26"/>
+          <w:szCs w:val="26"/>
+          <w:lang w:val="en-US"/>
+        </w:rPr>
+      </w:pPr>
+      <w:r>
+        <w:rPr>
+          <w:sz w:val="26"/>
+          <w:szCs w:val="26"/>
+          <w:lang w:val="en-US"/>
+        </w:rPr>
+        <w:t>The map opens smoothly when entering the page.</w:t>
+      </w:r>
     </w:p>
     <w:p>
       <w:pPr>
@@ -2927,7 +2801,12 @@
           <w:lang w:val="en-US"/>
         </w:rPr>
       </w:pPr>
-      <w:r>
+    </w:p>
+    <w:p>
+      <w:pPr>
+        <w:tabs>
+          <w:tab w:val="left" w:pos="780"/>
+        </w:tabs>
         <w:rPr>
           <w:rFonts w:ascii="Arial" w:eastAsia="Arial" w:hAnsi="Arial" w:cs="Arial"/>
           <w:b/>
@@ -2936,34 +2815,8 @@
           <w:szCs w:val="28"/>
           <w:lang w:val="en-US"/>
         </w:rPr>
-        <w:t>Map</w:t>
-      </w:r>
-    </w:p>
-    <w:p>
-      <w:pPr>
-        <w:tabs>
-          <w:tab w:val="left" w:pos="780"/>
-        </w:tabs>
-        <w:rPr>
-          <w:sz w:val="26"/>
-          <w:szCs w:val="26"/>
-          <w:lang w:val="en-US"/>
-        </w:rPr>
-      </w:pPr>
-      <w:r>
-        <w:rPr>
-          <w:sz w:val="26"/>
-          <w:szCs w:val="26"/>
-          <w:lang w:val="en-US"/>
-        </w:rPr>
-        <w:t>The map opens smoothly when entering the page.</w:t>
-      </w:r>
-    </w:p>
-    <w:p>
-      <w:pPr>
-        <w:tabs>
-          <w:tab w:val="left" w:pos="780"/>
-        </w:tabs>
+      </w:pPr>
+      <w:r>
         <w:rPr>
           <w:rFonts w:ascii="Arial" w:eastAsia="Arial" w:hAnsi="Arial" w:cs="Arial"/>
           <w:b/>
@@ -2972,31 +2825,6 @@
           <w:szCs w:val="28"/>
           <w:lang w:val="en-US"/>
         </w:rPr>
-      </w:pPr>
-    </w:p>
-    <w:p>
-      <w:pPr>
-        <w:tabs>
-          <w:tab w:val="left" w:pos="780"/>
-        </w:tabs>
-        <w:rPr>
-          <w:rFonts w:ascii="Arial" w:eastAsia="Arial" w:hAnsi="Arial" w:cs="Arial"/>
-          <w:b/>
-          <w:bCs/>
-          <w:sz w:val="28"/>
-          <w:szCs w:val="28"/>
-          <w:lang w:val="en-US"/>
-        </w:rPr>
-      </w:pPr>
-      <w:r>
-        <w:rPr>
-          <w:rFonts w:ascii="Arial" w:eastAsia="Arial" w:hAnsi="Arial" w:cs="Arial"/>
-          <w:b/>
-          <w:bCs/>
-          <w:sz w:val="28"/>
-          <w:szCs w:val="28"/>
-          <w:lang w:val="en-US"/>
-        </w:rPr>
         <w:t>Zooming</w:t>
       </w:r>
     </w:p>
@@ -3091,59 +2919,8 @@
           <w:szCs w:val="20"/>
           <w:lang w:val="en-US"/>
         </w:rPr>
-        <w:t xml:space="preserve">Philipp </w:t>
-      </w:r>
-      <w:proofErr w:type="spellStart"/>
-      <w:r>
-        <w:rPr>
-          <w:rFonts w:ascii="Arial" w:eastAsia="Arial" w:hAnsi="Arial" w:cs="Arial"/>
-          <w:sz w:val="20"/>
-          <w:szCs w:val="20"/>
-          <w:lang w:val="en-US"/>
-        </w:rPr>
-        <w:t>Klaudrat</w:t>
-      </w:r>
-      <w:proofErr w:type="spellEnd"/>
-      <w:r>
-        <w:rPr>
-          <w:rFonts w:ascii="Arial" w:eastAsia="Arial" w:hAnsi="Arial" w:cs="Arial"/>
-          <w:sz w:val="20"/>
-          <w:szCs w:val="20"/>
-          <w:lang w:val="en-US"/>
-        </w:rPr>
-        <w:t xml:space="preserve">, </w:t>
-      </w:r>
-      <w:proofErr w:type="spellStart"/>
-      <w:r>
-        <w:rPr>
-          <w:rFonts w:ascii="Arial" w:eastAsia="Arial" w:hAnsi="Arial" w:cs="Arial"/>
-          <w:sz w:val="20"/>
-          <w:szCs w:val="20"/>
-          <w:lang w:val="en-US"/>
-        </w:rPr>
-        <w:t>Tician</w:t>
-      </w:r>
-      <w:proofErr w:type="spellEnd"/>
-      <w:r>
-        <w:rPr>
-          <w:rFonts w:ascii="Arial" w:eastAsia="Arial" w:hAnsi="Arial" w:cs="Arial"/>
-          <w:sz w:val="20"/>
-          <w:szCs w:val="20"/>
-          <w:lang w:val="en-US"/>
-        </w:rPr>
-        <w:t xml:space="preserve"> Hauswirth, Dragan </w:t>
-      </w:r>
-      <w:proofErr w:type="spellStart"/>
-      <w:r>
-        <w:rPr>
-          <w:rFonts w:ascii="Arial" w:eastAsia="Arial" w:hAnsi="Arial" w:cs="Arial"/>
-          <w:sz w:val="20"/>
-          <w:szCs w:val="20"/>
-          <w:lang w:val="en-US"/>
-        </w:rPr>
-        <w:t>Pratljacic</w:t>
-      </w:r>
-      <w:proofErr w:type="spellEnd"/>
+        <w:t>Philipp Klaudrat, Tician Hauswirth, Dragan Pratljacic</w:t>
+      </w:r>
       <w:r>
         <w:rPr>
           <w:sz w:val="20"/>
@@ -3737,23 +3514,13 @@
                 <w:szCs w:val="20"/>
               </w:rPr>
             </w:pPr>
-            <w:proofErr w:type="spellStart"/>
             <w:r>
               <w:rPr>
                 <w:rFonts w:ascii="Arial Narrow" w:eastAsia="Arial Narrow" w:hAnsi="Arial Narrow" w:cs="Arial Narrow"/>
                 <w:sz w:val="20"/>
                 <w:szCs w:val="20"/>
               </w:rPr>
-              <w:t>Pratljacic</w:t>
-            </w:r>
-            <w:proofErr w:type="spellEnd"/>
-            <w:r>
-              <w:rPr>
-                <w:rFonts w:ascii="Arial Narrow" w:eastAsia="Arial Narrow" w:hAnsi="Arial Narrow" w:cs="Arial Narrow"/>
-                <w:sz w:val="20"/>
-                <w:szCs w:val="20"/>
-              </w:rPr>
-              <w:t xml:space="preserve"> Dragan</w:t>
+              <w:t>Pratljacic Dragan</w:t>
             </w:r>
           </w:p>
         </w:tc>
@@ -3919,7 +3686,6 @@
                 <w:szCs w:val="20"/>
               </w:rPr>
             </w:pPr>
-            <w:proofErr w:type="spellStart"/>
             <w:r>
               <w:rPr>
                 <w:rFonts w:ascii="Arial Narrow" w:eastAsia="Arial Narrow" w:hAnsi="Arial Narrow" w:cs="Arial Narrow"/>
@@ -3928,18 +3694,7 @@
                 <w:sz w:val="20"/>
                 <w:szCs w:val="20"/>
               </w:rPr>
-              <w:t>Created</w:t>
-            </w:r>
-            <w:proofErr w:type="spellEnd"/>
-            <w:r>
-              <w:rPr>
-                <w:rFonts w:ascii="Arial Narrow" w:eastAsia="Arial Narrow" w:hAnsi="Arial Narrow" w:cs="Arial Narrow"/>
-                <w:b/>
-                <w:bCs/>
-                <w:sz w:val="20"/>
-                <w:szCs w:val="20"/>
-              </w:rPr>
-              <w:t xml:space="preserve"> on</w:t>
+              <w:t>Created on</w:t>
             </w:r>
           </w:p>
         </w:tc>
@@ -4150,23 +3905,13 @@
                 <w:szCs w:val="20"/>
               </w:rPr>
             </w:pPr>
-            <w:proofErr w:type="spellStart"/>
             <w:r>
               <w:rPr>
                 <w:rFonts w:ascii="Arial Narrow" w:eastAsia="Arial Narrow" w:hAnsi="Arial Narrow" w:cs="Arial Narrow"/>
                 <w:sz w:val="20"/>
                 <w:szCs w:val="20"/>
               </w:rPr>
-              <w:t>Documentation</w:t>
-            </w:r>
-            <w:proofErr w:type="spellEnd"/>
-            <w:r>
-              <w:rPr>
-                <w:rFonts w:ascii="Arial Narrow" w:eastAsia="Arial Narrow" w:hAnsi="Arial Narrow" w:cs="Arial Narrow"/>
-                <w:sz w:val="20"/>
-                <w:szCs w:val="20"/>
-              </w:rPr>
-              <w:t xml:space="preserve"> </w:t>
+              <w:t xml:space="preserve">Documentation </w:t>
             </w:r>
           </w:p>
         </w:tc>
@@ -4493,10 +4238,11 @@
                 <w:sz w:val="20"/>
                 <w:szCs w:val="20"/>
               </w:rPr>
-              <w:t xml:space="preserve">Chief </w:t>
+              <w:t>Chief responsibility</w:t>
             </w:r>
-            <w:proofErr w:type="spellStart"/>
-            <w:r>
+          </w:p>
+          <w:p>
+            <w:pPr>
               <w:rPr>
                 <w:rFonts w:ascii="Arial Narrow" w:eastAsia="Arial Narrow" w:hAnsi="Arial Narrow" w:cs="Arial Narrow"/>
                 <w:b/>
@@ -4504,9 +4250,7 @@
                 <w:sz w:val="20"/>
                 <w:szCs w:val="20"/>
               </w:rPr>
-              <w:t>responsibility</w:t>
-            </w:r>
-            <w:proofErr w:type="spellEnd"/>
+            </w:pPr>
           </w:p>
           <w:p>
             <w:pPr>
@@ -4518,9 +4262,7 @@
                 <w:szCs w:val="20"/>
               </w:rPr>
             </w:pPr>
-          </w:p>
-          <w:p>
-            <w:pPr>
+            <w:r>
               <w:rPr>
                 <w:rFonts w:ascii="Arial Narrow" w:eastAsia="Arial Narrow" w:hAnsi="Arial Narrow" w:cs="Arial Narrow"/>
                 <w:b/>
@@ -4528,29 +4270,8 @@
                 <w:sz w:val="20"/>
                 <w:szCs w:val="20"/>
               </w:rPr>
-            </w:pPr>
-            <w:r>
-              <w:rPr>
-                <w:rFonts w:ascii="Arial Narrow" w:eastAsia="Arial Narrow" w:hAnsi="Arial Narrow" w:cs="Arial Narrow"/>
-                <w:b/>
-                <w:bCs/>
-                <w:sz w:val="20"/>
-                <w:szCs w:val="20"/>
-              </w:rPr>
-              <w:t xml:space="preserve">Quality </w:t>
+              <w:t>Quality assurance</w:t>
             </w:r>
-            <w:proofErr w:type="spellStart"/>
-            <w:r>
-              <w:rPr>
-                <w:rFonts w:ascii="Arial Narrow" w:eastAsia="Arial Narrow" w:hAnsi="Arial Narrow" w:cs="Arial Narrow"/>
-                <w:b/>
-                <w:bCs/>
-                <w:sz w:val="20"/>
-                <w:szCs w:val="20"/>
-              </w:rPr>
-              <w:t>assurance</w:t>
-            </w:r>
-            <w:proofErr w:type="spellEnd"/>
           </w:p>
         </w:tc>
         <w:tc>
@@ -4580,23 +4301,13 @@
                 <w:szCs w:val="20"/>
               </w:rPr>
             </w:pPr>
-            <w:proofErr w:type="spellStart"/>
             <w:r>
               <w:rPr>
                 <w:rFonts w:ascii="Arial Narrow" w:eastAsia="Arial Narrow" w:hAnsi="Arial Narrow" w:cs="Arial Narrow"/>
                 <w:sz w:val="20"/>
                 <w:szCs w:val="20"/>
               </w:rPr>
-              <w:t>Mikula</w:t>
-            </w:r>
-            <w:proofErr w:type="spellEnd"/>
-            <w:r>
-              <w:rPr>
-                <w:rFonts w:ascii="Arial Narrow" w:eastAsia="Arial Narrow" w:hAnsi="Arial Narrow" w:cs="Arial Narrow"/>
-                <w:sz w:val="20"/>
-                <w:szCs w:val="20"/>
-              </w:rPr>
-              <w:t xml:space="preserve"> Florian</w:t>
+              <w:t>Mikula Florian</w:t>
             </w:r>
           </w:p>
         </w:tc>
@@ -4707,18 +4418,8 @@
                 <w:sz w:val="20"/>
                 <w:szCs w:val="20"/>
               </w:rPr>
-              <w:t xml:space="preserve">Dragan </w:t>
+              <w:t>Dragan Pratljacic</w:t>
             </w:r>
-            <w:proofErr w:type="spellStart"/>
-            <w:r>
-              <w:rPr>
-                <w:rFonts w:ascii="Arial Narrow" w:eastAsia="Arial Narrow" w:hAnsi="Arial Narrow" w:cs="Arial Narrow"/>
-                <w:sz w:val="20"/>
-                <w:szCs w:val="20"/>
-              </w:rPr>
-              <w:t>Pratljacic</w:t>
-            </w:r>
-            <w:proofErr w:type="spellEnd"/>
           </w:p>
           <w:p>
             <w:pPr>
@@ -5232,25 +4933,7 @@
           <w:szCs w:val="26"/>
           <w:lang w:val="en-US"/>
         </w:rPr>
-        <w:t xml:space="preserve">have a </w:t>
-      </w:r>
-      <w:proofErr w:type="spellStart"/>
-      <w:r>
-        <w:rPr>
-          <w:sz w:val="26"/>
-          <w:szCs w:val="26"/>
-          <w:lang w:val="en-US"/>
-        </w:rPr>
-        <w:t>searchbar</w:t>
-      </w:r>
-      <w:proofErr w:type="spellEnd"/>
-      <w:r>
-        <w:rPr>
-          <w:sz w:val="26"/>
-          <w:szCs w:val="26"/>
-          <w:lang w:val="en-US"/>
-        </w:rPr>
-        <w:t xml:space="preserve"> located near the top of the map to search for cities</w:t>
+        <w:t>have a searchbar located near the top of the map to search for cities</w:t>
       </w:r>
       <w:r>
         <w:rPr>
@@ -5473,7 +5156,6 @@
           <w:szCs w:val="30"/>
         </w:rPr>
       </w:pPr>
-      <w:proofErr w:type="spellStart"/>
       <w:r>
         <w:rPr>
           <w:rFonts w:ascii="Arial" w:eastAsia="Arial" w:hAnsi="Arial" w:cs="Arial"/>
@@ -5482,10 +5164,14 @@
           <w:sz w:val="30"/>
           <w:szCs w:val="30"/>
         </w:rPr>
-        <w:t>Acceptance</w:t>
-      </w:r>
-      <w:proofErr w:type="spellEnd"/>
-      <w:r>
+        <w:t>Acceptance Criteria</w:t>
+      </w:r>
+    </w:p>
+    <w:p>
+      <w:pPr>
+        <w:tabs>
+          <w:tab w:val="left" w:pos="780"/>
+        </w:tabs>
         <w:rPr>
           <w:rFonts w:ascii="Arial" w:eastAsia="Arial" w:hAnsi="Arial" w:cs="Arial"/>
           <w:b/>
@@ -5493,20 +5179,120 @@
           <w:sz w:val="30"/>
           <w:szCs w:val="30"/>
         </w:rPr>
-        <w:t xml:space="preserve"> </w:t>
-      </w:r>
-      <w:proofErr w:type="spellStart"/>
-      <w:r>
+      </w:pPr>
+    </w:p>
+    <w:p>
+      <w:pPr>
+        <w:tabs>
+          <w:tab w:val="left" w:pos="780"/>
+        </w:tabs>
+        <w:rPr>
+          <w:rFonts w:ascii="Arial" w:eastAsia="Arial" w:hAnsi="Arial" w:cs="Arial"/>
+          <w:b/>
+          <w:bCs/>
+          <w:sz w:val="28"/>
+          <w:szCs w:val="28"/>
+        </w:rPr>
+      </w:pPr>
+      <w:r>
+        <w:rPr>
+          <w:rFonts w:ascii="Arial" w:eastAsia="Arial" w:hAnsi="Arial" w:cs="Arial"/>
+          <w:b/>
+          <w:bCs/>
+          <w:sz w:val="28"/>
+          <w:szCs w:val="28"/>
+        </w:rPr>
+        <w:t>Connection</w:t>
+      </w:r>
+    </w:p>
+    <w:p>
+      <w:pPr>
+        <w:tabs>
+          <w:tab w:val="left" w:pos="780"/>
+        </w:tabs>
+        <w:rPr>
+          <w:sz w:val="26"/>
+          <w:szCs w:val="26"/>
+          <w:lang w:val="en-US"/>
+        </w:rPr>
+      </w:pPr>
+      <w:r>
+        <w:rPr>
+          <w:sz w:val="26"/>
+          <w:szCs w:val="26"/>
+          <w:lang w:val="en-US"/>
+        </w:rPr>
+        <w:t>The</w:t>
+      </w:r>
+      <w:r>
+        <w:rPr>
+          <w:sz w:val="26"/>
+          <w:szCs w:val="26"/>
+          <w:lang w:val="en-US"/>
+        </w:rPr>
+        <w:t xml:space="preserve"> searchbar has a successful connection to a database.</w:t>
+      </w:r>
+    </w:p>
+    <w:p>
+      <w:pPr>
+        <w:tabs>
+          <w:tab w:val="left" w:pos="780"/>
+        </w:tabs>
         <w:rPr>
           <w:rFonts w:ascii="Arial" w:eastAsia="Arial" w:hAnsi="Arial" w:cs="Arial"/>
           <w:b/>
           <w:bCs/>
           <w:sz w:val="30"/>
           <w:szCs w:val="30"/>
-        </w:rPr>
-        <w:t>Criteria</w:t>
-      </w:r>
-      <w:proofErr w:type="spellEnd"/>
+          <w:lang w:val="en-US"/>
+        </w:rPr>
+      </w:pPr>
+    </w:p>
+    <w:p>
+      <w:pPr>
+        <w:tabs>
+          <w:tab w:val="left" w:pos="780"/>
+        </w:tabs>
+        <w:rPr>
+          <w:rFonts w:ascii="Arial" w:eastAsia="Arial" w:hAnsi="Arial" w:cs="Arial"/>
+          <w:b/>
+          <w:bCs/>
+          <w:sz w:val="28"/>
+          <w:szCs w:val="28"/>
+          <w:lang w:val="en-US"/>
+        </w:rPr>
+      </w:pPr>
+      <w:r>
+        <w:rPr>
+          <w:rFonts w:ascii="Arial" w:eastAsia="Arial" w:hAnsi="Arial" w:cs="Arial"/>
+          <w:b/>
+          <w:bCs/>
+          <w:sz w:val="28"/>
+          <w:szCs w:val="28"/>
+          <w:lang w:val="en-US"/>
+        </w:rPr>
+        <w:t>Transmission</w:t>
+      </w:r>
+    </w:p>
+    <w:p>
+      <w:pPr>
+        <w:tabs>
+          <w:tab w:val="left" w:pos="780"/>
+        </w:tabs>
+        <w:rPr>
+          <w:sz w:val="26"/>
+          <w:szCs w:val="26"/>
+          <w:lang w:val="en-US"/>
+        </w:rPr>
+      </w:pPr>
+      <w:r>
+        <w:rPr>
+          <w:sz w:val="26"/>
+          <w:szCs w:val="26"/>
+          <w:lang w:val="en-US"/>
+        </w:rPr>
+        <w:t>The searchbar transmits the correct datafields to the GUI.</w:t>
+      </w:r>
     </w:p>
     <w:p>
       <w:pPr>
@@ -5519,6 +5305,7 @@
           <w:bCs/>
           <w:sz w:val="30"/>
           <w:szCs w:val="30"/>
+          <w:lang w:val="en-US"/>
         </w:rPr>
       </w:pPr>
     </w:p>
@@ -5533,6 +5320,7 @@
           <w:bCs/>
           <w:sz w:val="28"/>
           <w:szCs w:val="28"/>
+          <w:lang w:val="en-US"/>
         </w:rPr>
       </w:pPr>
       <w:r>
@@ -5542,8 +5330,9 @@
           <w:bCs/>
           <w:sz w:val="28"/>
           <w:szCs w:val="28"/>
-        </w:rPr>
-        <w:t>Connection</w:t>
+          <w:lang w:val="en-US"/>
+        </w:rPr>
+        <w:t>Receiving</w:t>
       </w:r>
     </w:p>
     <w:p>
@@ -5563,33 +5352,7 @@
           <w:szCs w:val="26"/>
           <w:lang w:val="en-US"/>
         </w:rPr>
-        <w:t>The</w:t>
-      </w:r>
-      <w:r>
-        <w:rPr>
-          <w:sz w:val="26"/>
-          <w:szCs w:val="26"/>
-          <w:lang w:val="en-US"/>
-        </w:rPr>
-        <w:t xml:space="preserve"> </w:t>
-      </w:r>
-      <w:proofErr w:type="spellStart"/>
-      <w:r>
-        <w:rPr>
-          <w:sz w:val="26"/>
-          <w:szCs w:val="26"/>
-          <w:lang w:val="en-US"/>
-        </w:rPr>
-        <w:t>searchbar</w:t>
-      </w:r>
-      <w:proofErr w:type="spellEnd"/>
-      <w:r>
-        <w:rPr>
-          <w:sz w:val="26"/>
-          <w:szCs w:val="26"/>
-          <w:lang w:val="en-US"/>
-        </w:rPr>
-        <w:t xml:space="preserve"> has a successful connection to a database.</w:t>
+        <w:t>The View is able to retrieve the data transmitted by the searchbar.</w:t>
       </w:r>
     </w:p>
     <w:p>
@@ -5630,63 +5393,7 @@
           <w:szCs w:val="28"/>
           <w:lang w:val="en-US"/>
         </w:rPr>
-        <w:t>Transmission</w:t>
-      </w:r>
-    </w:p>
-    <w:p>
-      <w:pPr>
-        <w:tabs>
-          <w:tab w:val="left" w:pos="780"/>
-        </w:tabs>
-        <w:rPr>
-          <w:sz w:val="26"/>
-          <w:szCs w:val="26"/>
-          <w:lang w:val="en-US"/>
-        </w:rPr>
-      </w:pPr>
-      <w:r>
-        <w:rPr>
-          <w:sz w:val="26"/>
-          <w:szCs w:val="26"/>
-          <w:lang w:val="en-US"/>
-        </w:rPr>
-        <w:t xml:space="preserve">The </w:t>
-      </w:r>
-      <w:proofErr w:type="spellStart"/>
-      <w:r>
-        <w:rPr>
-          <w:sz w:val="26"/>
-          <w:szCs w:val="26"/>
-          <w:lang w:val="en-US"/>
-        </w:rPr>
-        <w:t>searchbar</w:t>
-      </w:r>
-      <w:proofErr w:type="spellEnd"/>
-      <w:r>
-        <w:rPr>
-          <w:sz w:val="26"/>
-          <w:szCs w:val="26"/>
-          <w:lang w:val="en-US"/>
-        </w:rPr>
-        <w:t xml:space="preserve"> transmits the correct </w:t>
-      </w:r>
-      <w:proofErr w:type="spellStart"/>
-      <w:r>
-        <w:rPr>
-          <w:sz w:val="26"/>
-          <w:szCs w:val="26"/>
-          <w:lang w:val="en-US"/>
-        </w:rPr>
-        <w:t>datafields</w:t>
-      </w:r>
-      <w:proofErr w:type="spellEnd"/>
-      <w:r>
-        <w:rPr>
-          <w:sz w:val="26"/>
-          <w:szCs w:val="26"/>
-          <w:lang w:val="en-US"/>
-        </w:rPr>
-        <w:t xml:space="preserve"> to the GUI.</w:t>
+        <w:t>Processing</w:t>
       </w:r>
     </w:p>
     <w:p>
@@ -5703,175 +5410,37 @@
           <w:lang w:val="en-US"/>
         </w:rPr>
       </w:pPr>
-    </w:p>
-    <w:p>
-      <w:pPr>
-        <w:tabs>
-          <w:tab w:val="left" w:pos="780"/>
-        </w:tabs>
-        <w:rPr>
-          <w:rFonts w:ascii="Arial" w:eastAsia="Arial" w:hAnsi="Arial" w:cs="Arial"/>
-          <w:b/>
-          <w:bCs/>
-          <w:sz w:val="28"/>
-          <w:szCs w:val="28"/>
-          <w:lang w:val="en-US"/>
-        </w:rPr>
-      </w:pPr>
-      <w:r>
-        <w:rPr>
-          <w:rFonts w:ascii="Arial" w:eastAsia="Arial" w:hAnsi="Arial" w:cs="Arial"/>
-          <w:b/>
-          <w:bCs/>
-          <w:sz w:val="28"/>
-          <w:szCs w:val="28"/>
-          <w:lang w:val="en-US"/>
-        </w:rPr>
-        <w:t>Receiving</w:t>
-      </w:r>
-    </w:p>
-    <w:p>
-      <w:pPr>
-        <w:tabs>
-          <w:tab w:val="left" w:pos="780"/>
-        </w:tabs>
+      <w:r>
         <w:rPr>
           <w:sz w:val="26"/>
           <w:szCs w:val="26"/>
           <w:lang w:val="en-US"/>
         </w:rPr>
-      </w:pPr>
+        <w:t xml:space="preserve">The </w:t>
+      </w:r>
       <w:r>
         <w:rPr>
           <w:sz w:val="26"/>
           <w:szCs w:val="26"/>
           <w:lang w:val="en-US"/>
         </w:rPr>
-        <w:t xml:space="preserve">The View is able to retrieve the data transmitted by the </w:t>
-      </w:r>
-      <w:proofErr w:type="spellStart"/>
+        <w:t>View</w:t>
+      </w:r>
       <w:r>
         <w:rPr>
           <w:sz w:val="26"/>
           <w:szCs w:val="26"/>
           <w:lang w:val="en-US"/>
         </w:rPr>
-        <w:t>searchbar</w:t>
-      </w:r>
-      <w:proofErr w:type="spellEnd"/>
+        <w:t xml:space="preserve"> is able to process the received data </w:t>
+      </w:r>
       <w:r>
         <w:rPr>
           <w:sz w:val="26"/>
           <w:szCs w:val="26"/>
           <w:lang w:val="en-US"/>
         </w:rPr>
-        <w:t>.</w:t>
-      </w:r>
-    </w:p>
-    <w:p>
-      <w:pPr>
-        <w:tabs>
-          <w:tab w:val="left" w:pos="780"/>
-        </w:tabs>
-        <w:rPr>
-          <w:rFonts w:ascii="Arial" w:eastAsia="Arial" w:hAnsi="Arial" w:cs="Arial"/>
-          <w:b/>
-          <w:bCs/>
-          <w:sz w:val="30"/>
-          <w:szCs w:val="30"/>
-          <w:lang w:val="en-US"/>
-        </w:rPr>
-      </w:pPr>
-    </w:p>
-    <w:p>
-      <w:pPr>
-        <w:tabs>
-          <w:tab w:val="left" w:pos="780"/>
-        </w:tabs>
-        <w:rPr>
-          <w:rFonts w:ascii="Arial" w:eastAsia="Arial" w:hAnsi="Arial" w:cs="Arial"/>
-          <w:b/>
-          <w:bCs/>
-          <w:sz w:val="28"/>
-          <w:szCs w:val="28"/>
-          <w:lang w:val="en-US"/>
-        </w:rPr>
-      </w:pPr>
-      <w:r>
-        <w:rPr>
-          <w:rFonts w:ascii="Arial" w:eastAsia="Arial" w:hAnsi="Arial" w:cs="Arial"/>
-          <w:b/>
-          <w:bCs/>
-          <w:sz w:val="28"/>
-          <w:szCs w:val="28"/>
-          <w:lang w:val="en-US"/>
-        </w:rPr>
-        <w:t>Processing</w:t>
-      </w:r>
-    </w:p>
-    <w:p>
-      <w:pPr>
-        <w:tabs>
-          <w:tab w:val="left" w:pos="780"/>
-        </w:tabs>
-        <w:rPr>
-          <w:rFonts w:ascii="Arial" w:eastAsia="Arial" w:hAnsi="Arial" w:cs="Arial"/>
-          <w:b/>
-          <w:bCs/>
-          <w:sz w:val="30"/>
-          <w:szCs w:val="30"/>
-          <w:lang w:val="en-US"/>
-        </w:rPr>
-      </w:pPr>
-      <w:r>
-        <w:rPr>
-          <w:sz w:val="26"/>
-          <w:szCs w:val="26"/>
-          <w:lang w:val="en-US"/>
-        </w:rPr>
-        <w:t xml:space="preserve">The </w:t>
-      </w:r>
-      <w:r>
-        <w:rPr>
-          <w:sz w:val="26"/>
-          <w:szCs w:val="26"/>
-          <w:lang w:val="en-US"/>
-        </w:rPr>
-        <w:t>View</w:t>
-      </w:r>
-      <w:r>
-        <w:rPr>
-          <w:sz w:val="26"/>
-          <w:szCs w:val="26"/>
-          <w:lang w:val="en-US"/>
-        </w:rPr>
-        <w:t xml:space="preserve"> is able to process the received data </w:t>
-      </w:r>
-      <w:r>
-        <w:rPr>
-          <w:sz w:val="26"/>
-          <w:szCs w:val="26"/>
-          <w:lang w:val="en-US"/>
-        </w:rPr>
-        <w:t xml:space="preserve">transmitted by the </w:t>
-      </w:r>
-      <w:proofErr w:type="spellStart"/>
-      <w:r>
-        <w:rPr>
-          <w:sz w:val="26"/>
-          <w:szCs w:val="26"/>
-          <w:lang w:val="en-US"/>
-        </w:rPr>
-        <w:t>searchbar</w:t>
-      </w:r>
-      <w:proofErr w:type="spellEnd"/>
-      <w:r>
-        <w:rPr>
-          <w:sz w:val="26"/>
-          <w:szCs w:val="26"/>
-          <w:lang w:val="en-US"/>
-        </w:rPr>
-        <w:t xml:space="preserve"> </w:t>
+        <w:t xml:space="preserve">transmitted by the searchbar </w:t>
       </w:r>
       <w:r>
         <w:rPr>
@@ -5932,9 +5501,8 @@
           <w:szCs w:val="20"/>
           <w:lang w:val="en-US"/>
         </w:rPr>
-        <w:t xml:space="preserve">Andrea </w:t>
-      </w:r>
-      <w:proofErr w:type="spellStart"/>
+        <w:t>Andrea Djedovic, Mikula Florian</w:t>
+      </w:r>
       <w:r>
         <w:rPr>
           <w:rFonts w:ascii="Arial" w:eastAsia="Arial" w:hAnsi="Arial" w:cs="Arial"/>
@@ -5942,58 +5510,8 @@
           <w:szCs w:val="20"/>
           <w:lang w:val="en-US"/>
         </w:rPr>
-        <w:t>Djedovic</w:t>
-      </w:r>
-      <w:proofErr w:type="spellEnd"/>
-      <w:r>
-        <w:rPr>
-          <w:rFonts w:ascii="Arial" w:eastAsia="Arial" w:hAnsi="Arial" w:cs="Arial"/>
-          <w:sz w:val="20"/>
-          <w:szCs w:val="20"/>
-          <w:lang w:val="en-US"/>
-        </w:rPr>
-        <w:t xml:space="preserve">, </w:t>
-      </w:r>
-      <w:proofErr w:type="spellStart"/>
-      <w:r>
-        <w:rPr>
-          <w:rFonts w:ascii="Arial" w:eastAsia="Arial" w:hAnsi="Arial" w:cs="Arial"/>
-          <w:sz w:val="20"/>
-          <w:szCs w:val="20"/>
-          <w:lang w:val="en-US"/>
-        </w:rPr>
-        <w:t>Mikula</w:t>
-      </w:r>
-      <w:proofErr w:type="spellEnd"/>
-      <w:r>
-        <w:rPr>
-          <w:rFonts w:ascii="Arial" w:eastAsia="Arial" w:hAnsi="Arial" w:cs="Arial"/>
-          <w:sz w:val="20"/>
-          <w:szCs w:val="20"/>
-          <w:lang w:val="en-US"/>
-        </w:rPr>
-        <w:t xml:space="preserve"> Florian</w:t>
-      </w:r>
-      <w:r>
-        <w:rPr>
-          <w:rFonts w:ascii="Arial" w:eastAsia="Arial" w:hAnsi="Arial" w:cs="Arial"/>
-          <w:sz w:val="20"/>
-          <w:szCs w:val="20"/>
-          <w:lang w:val="en-US"/>
-        </w:rPr>
-        <w:t xml:space="preserve">, Dragan </w:t>
-      </w:r>
-      <w:proofErr w:type="spellStart"/>
-      <w:r>
-        <w:rPr>
-          <w:rFonts w:ascii="Arial" w:eastAsia="Arial" w:hAnsi="Arial" w:cs="Arial"/>
-          <w:sz w:val="20"/>
-          <w:szCs w:val="20"/>
-          <w:lang w:val="en-US"/>
-        </w:rPr>
-        <w:t>Pratljacic</w:t>
-      </w:r>
-      <w:proofErr w:type="spellEnd"/>
+        <w:t>, Dragan Pratljacic</w:t>
+      </w:r>
       <w:r>
         <w:rPr>
           <w:sz w:val="20"/>
@@ -6298,7 +5816,6 @@
                 <w:szCs w:val="20"/>
               </w:rPr>
             </w:pPr>
-            <w:proofErr w:type="spellStart"/>
             <w:r>
               <w:rPr>
                 <w:rFonts w:ascii="Arial Narrow" w:eastAsia="Arial Narrow" w:hAnsi="Arial Narrow" w:cs="Arial Narrow"/>
@@ -6307,7 +5824,6 @@
               </w:rPr>
               <w:t>OhFound</w:t>
             </w:r>
-            <w:proofErr w:type="spellEnd"/>
           </w:p>
         </w:tc>
         <w:tc>
@@ -6577,18 +6093,8 @@
                 <w:sz w:val="20"/>
                 <w:szCs w:val="20"/>
               </w:rPr>
-              <w:t xml:space="preserve">Philipp </w:t>
+              <w:t>Pratljacic Dragan</w:t>
             </w:r>
-            <w:proofErr w:type="spellStart"/>
-            <w:r>
-              <w:rPr>
-                <w:rFonts w:ascii="Arial Narrow" w:eastAsia="Arial Narrow" w:hAnsi="Arial Narrow" w:cs="Arial Narrow"/>
-                <w:sz w:val="20"/>
-                <w:szCs w:val="20"/>
-              </w:rPr>
-              <w:t>Klaudrat</w:t>
-            </w:r>
-            <w:proofErr w:type="spellEnd"/>
           </w:p>
         </w:tc>
         <w:tc>
@@ -6753,7 +6259,6 @@
                 <w:szCs w:val="20"/>
               </w:rPr>
             </w:pPr>
-            <w:proofErr w:type="spellStart"/>
             <w:r>
               <w:rPr>
                 <w:rFonts w:ascii="Arial Narrow" w:eastAsia="Arial Narrow" w:hAnsi="Arial Narrow" w:cs="Arial Narrow"/>
@@ -6762,18 +6267,7 @@
                 <w:sz w:val="20"/>
                 <w:szCs w:val="20"/>
               </w:rPr>
-              <w:t>Created</w:t>
-            </w:r>
-            <w:proofErr w:type="spellEnd"/>
-            <w:r>
-              <w:rPr>
-                <w:rFonts w:ascii="Arial Narrow" w:eastAsia="Arial Narrow" w:hAnsi="Arial Narrow" w:cs="Arial Narrow"/>
-                <w:b/>
-                <w:bCs/>
-                <w:sz w:val="20"/>
-                <w:szCs w:val="20"/>
-              </w:rPr>
-              <w:t xml:space="preserve"> on</w:t>
+              <w:t>Created on</w:t>
             </w:r>
           </w:p>
         </w:tc>
@@ -6984,23 +6478,13 @@
                 <w:szCs w:val="20"/>
               </w:rPr>
             </w:pPr>
-            <w:proofErr w:type="spellStart"/>
             <w:r>
               <w:rPr>
                 <w:rFonts w:ascii="Arial Narrow" w:eastAsia="Arial Narrow" w:hAnsi="Arial Narrow" w:cs="Arial Narrow"/>
                 <w:sz w:val="20"/>
                 <w:szCs w:val="20"/>
               </w:rPr>
-              <w:t>Documentation</w:t>
-            </w:r>
-            <w:proofErr w:type="spellEnd"/>
-            <w:r>
-              <w:rPr>
-                <w:rFonts w:ascii="Arial Narrow" w:eastAsia="Arial Narrow" w:hAnsi="Arial Narrow" w:cs="Arial Narrow"/>
-                <w:sz w:val="20"/>
-                <w:szCs w:val="20"/>
-              </w:rPr>
-              <w:t xml:space="preserve"> </w:t>
+              <w:t xml:space="preserve">Documentation </w:t>
             </w:r>
           </w:p>
         </w:tc>
@@ -7327,10 +6811,11 @@
                 <w:sz w:val="20"/>
                 <w:szCs w:val="20"/>
               </w:rPr>
-              <w:t xml:space="preserve">Chief </w:t>
+              <w:t>Chief responsibility</w:t>
             </w:r>
-            <w:proofErr w:type="spellStart"/>
-            <w:r>
+          </w:p>
+          <w:p>
+            <w:pPr>
               <w:rPr>
                 <w:rFonts w:ascii="Arial Narrow" w:eastAsia="Arial Narrow" w:hAnsi="Arial Narrow" w:cs="Arial Narrow"/>
                 <w:b/>
@@ -7338,9 +6823,7 @@
                 <w:sz w:val="20"/>
                 <w:szCs w:val="20"/>
               </w:rPr>
-              <w:t>responsibility</w:t>
-            </w:r>
-            <w:proofErr w:type="spellEnd"/>
+            </w:pPr>
           </w:p>
           <w:p>
             <w:pPr>
@@ -7352,9 +6835,7 @@
                 <w:szCs w:val="20"/>
               </w:rPr>
             </w:pPr>
-          </w:p>
-          <w:p>
-            <w:pPr>
+            <w:r>
               <w:rPr>
                 <w:rFonts w:ascii="Arial Narrow" w:eastAsia="Arial Narrow" w:hAnsi="Arial Narrow" w:cs="Arial Narrow"/>
                 <w:b/>
@@ -7362,29 +6843,8 @@
                 <w:sz w:val="20"/>
                 <w:szCs w:val="20"/>
               </w:rPr>
-            </w:pPr>
-            <w:r>
-              <w:rPr>
-                <w:rFonts w:ascii="Arial Narrow" w:eastAsia="Arial Narrow" w:hAnsi="Arial Narrow" w:cs="Arial Narrow"/>
-                <w:b/>
-                <w:bCs/>
-                <w:sz w:val="20"/>
-                <w:szCs w:val="20"/>
-              </w:rPr>
-              <w:t xml:space="preserve">Quality </w:t>
+              <w:t>Quality assurance</w:t>
             </w:r>
-            <w:proofErr w:type="spellStart"/>
-            <w:r>
-              <w:rPr>
-                <w:rFonts w:ascii="Arial Narrow" w:eastAsia="Arial Narrow" w:hAnsi="Arial Narrow" w:cs="Arial Narrow"/>
-                <w:b/>
-                <w:bCs/>
-                <w:sz w:val="20"/>
-                <w:szCs w:val="20"/>
-              </w:rPr>
-              <w:t>assurance</w:t>
-            </w:r>
-            <w:proofErr w:type="spellEnd"/>
           </w:p>
         </w:tc>
         <w:tc>
@@ -7414,23 +6874,13 @@
                 <w:szCs w:val="20"/>
               </w:rPr>
             </w:pPr>
-            <w:proofErr w:type="spellStart"/>
             <w:r>
               <w:rPr>
                 <w:rFonts w:ascii="Arial Narrow" w:eastAsia="Arial Narrow" w:hAnsi="Arial Narrow" w:cs="Arial Narrow"/>
                 <w:sz w:val="20"/>
                 <w:szCs w:val="20"/>
               </w:rPr>
-              <w:t>Mikula</w:t>
-            </w:r>
-            <w:proofErr w:type="spellEnd"/>
-            <w:r>
-              <w:rPr>
-                <w:rFonts w:ascii="Arial Narrow" w:eastAsia="Arial Narrow" w:hAnsi="Arial Narrow" w:cs="Arial Narrow"/>
-                <w:sz w:val="20"/>
-                <w:szCs w:val="20"/>
-              </w:rPr>
-              <w:t xml:space="preserve"> Florian</w:t>
+              <w:t>Mikula Florian</w:t>
             </w:r>
           </w:p>
         </w:tc>
@@ -8047,25 +7497,7 @@
           <w:szCs w:val="26"/>
           <w:lang w:val="en-US"/>
         </w:rPr>
-        <w:t xml:space="preserve">As a user I want to have the ability to see </w:t>
-      </w:r>
-      <w:proofErr w:type="spellStart"/>
-      <w:r>
-        <w:rPr>
-          <w:sz w:val="26"/>
-          <w:szCs w:val="26"/>
-          <w:lang w:val="en-US"/>
-        </w:rPr>
-        <w:t>lost&amp;found</w:t>
-      </w:r>
-      <w:proofErr w:type="spellEnd"/>
-      <w:r>
-        <w:rPr>
-          <w:sz w:val="26"/>
-          <w:szCs w:val="26"/>
-          <w:lang w:val="en-US"/>
-        </w:rPr>
-        <w:t xml:space="preserve"> listings based on my location in a radius that’s editable.</w:t>
+        <w:t>As a user I want to have the ability to see lost&amp;found listings based on my location in a radius that’s editable.</w:t>
       </w:r>
     </w:p>
     <w:p>
@@ -8279,7 +7711,6 @@
           <w:szCs w:val="30"/>
         </w:rPr>
       </w:pPr>
-      <w:proofErr w:type="spellStart"/>
       <w:r>
         <w:rPr>
           <w:rFonts w:ascii="Arial" w:eastAsia="Arial" w:hAnsi="Arial" w:cs="Arial"/>
@@ -8288,10 +7719,16 @@
           <w:sz w:val="30"/>
           <w:szCs w:val="30"/>
         </w:rPr>
-        <w:t>Acceptance</w:t>
-      </w:r>
-      <w:proofErr w:type="spellEnd"/>
-      <w:r>
+        <w:t>Acceptance Criteria</w:t>
+      </w:r>
+    </w:p>
+    <w:p>
+      <w:pPr>
+        <w:pStyle w:val="ListParagraph"/>
+        <w:tabs>
+          <w:tab w:val="left" w:pos="780"/>
+        </w:tabs>
+        <w:ind w:left="756"/>
         <w:rPr>
           <w:rFonts w:ascii="Arial" w:eastAsia="Arial" w:hAnsi="Arial" w:cs="Arial"/>
           <w:b/>
@@ -8299,35 +7736,6 @@
           <w:sz w:val="30"/>
           <w:szCs w:val="30"/>
         </w:rPr>
-        <w:t xml:space="preserve"> </w:t>
-      </w:r>
-      <w:proofErr w:type="spellStart"/>
-      <w:r>
-        <w:rPr>
-          <w:rFonts w:ascii="Arial" w:eastAsia="Arial" w:hAnsi="Arial" w:cs="Arial"/>
-          <w:b/>
-          <w:bCs/>
-          <w:sz w:val="30"/>
-          <w:szCs w:val="30"/>
-        </w:rPr>
-        <w:t>Criteria</w:t>
-      </w:r>
-      <w:proofErr w:type="spellEnd"/>
-    </w:p>
-    <w:p>
-      <w:pPr>
-        <w:pStyle w:val="ListParagraph"/>
-        <w:tabs>
-          <w:tab w:val="left" w:pos="780"/>
-        </w:tabs>
-        <w:ind w:left="756"/>
-        <w:rPr>
-          <w:rFonts w:ascii="Arial" w:eastAsia="Arial" w:hAnsi="Arial" w:cs="Arial"/>
-          <w:b/>
-          <w:bCs/>
-          <w:sz w:val="30"/>
-          <w:szCs w:val="30"/>
-        </w:rPr>
       </w:pPr>
     </w:p>
     <w:p>
@@ -8373,7 +7781,6 @@
         </w:rPr>
         <w:t xml:space="preserve">Radius </w:t>
       </w:r>
-      <w:proofErr w:type="spellStart"/>
       <w:r>
         <w:rPr>
           <w:rFonts w:ascii="Arial" w:eastAsia="Arial" w:hAnsi="Arial" w:cs="Arial"/>
@@ -8384,7 +7791,6 @@
         </w:rPr>
         <w:t>Window</w:t>
       </w:r>
-      <w:proofErr w:type="spellEnd"/>
     </w:p>
     <w:p>
       <w:pPr>
@@ -8581,10 +7987,53 @@
           <w:szCs w:val="26"/>
           <w:lang w:val="en-US"/>
         </w:rPr>
-        <w:t xml:space="preserve">listing of the </w:t>
-      </w:r>
-      <w:proofErr w:type="spellStart"/>
-      <w:r>
+        <w:t>listing of the lost&amp;found inserates is complete and formally correct.</w:t>
+      </w:r>
+    </w:p>
+    <w:p>
+      <w:pPr>
+        <w:tabs>
+          <w:tab w:val="left" w:pos="780"/>
+        </w:tabs>
+        <w:rPr>
+          <w:rFonts w:ascii="Arial" w:eastAsia="Arial" w:hAnsi="Arial" w:cs="Arial"/>
+          <w:sz w:val="29"/>
+          <w:szCs w:val="29"/>
+          <w:lang w:val="en-US"/>
+        </w:rPr>
+      </w:pPr>
+    </w:p>
+    <w:p>
+      <w:pPr>
+        <w:tabs>
+          <w:tab w:val="left" w:pos="780"/>
+        </w:tabs>
+        <w:rPr>
+          <w:rFonts w:ascii="Arial" w:eastAsia="Arial" w:hAnsi="Arial" w:cs="Arial"/>
+          <w:b/>
+          <w:bCs/>
+          <w:sz w:val="28"/>
+          <w:szCs w:val="28"/>
+          <w:lang w:val="en-US"/>
+        </w:rPr>
+      </w:pPr>
+      <w:r>
+        <w:rPr>
+          <w:rFonts w:ascii="Arial" w:eastAsia="Arial" w:hAnsi="Arial" w:cs="Arial"/>
+          <w:b/>
+          <w:bCs/>
+          <w:sz w:val="28"/>
+          <w:szCs w:val="28"/>
+          <w:lang w:val="en-US"/>
+        </w:rPr>
+        <w:t>Change Base Location</w:t>
+      </w:r>
+    </w:p>
+    <w:p>
+      <w:pPr>
+        <w:tabs>
+          <w:tab w:val="left" w:pos="780"/>
+        </w:tabs>
         <w:rPr>
           <w:rStyle w:val="SubtleEmphasis"/>
           <w:i w:val="0"/>
@@ -8594,9 +8043,7 @@
           <w:szCs w:val="26"/>
           <w:lang w:val="en-US"/>
         </w:rPr>
-        <w:t>lost&amp;found</w:t>
-      </w:r>
-      <w:proofErr w:type="spellEnd"/>
+      </w:pPr>
       <w:r>
         <w:rPr>
           <w:rStyle w:val="SubtleEmphasis"/>
@@ -8607,9 +8054,8 @@
           <w:szCs w:val="26"/>
           <w:lang w:val="en-US"/>
         </w:rPr>
-        <w:t xml:space="preserve"> </w:t>
-      </w:r>
-      <w:proofErr w:type="spellStart"/>
+        <w:t xml:space="preserve">The </w:t>
+      </w:r>
       <w:r>
         <w:rPr>
           <w:rStyle w:val="SubtleEmphasis"/>
@@ -8620,98 +8066,6 @@
           <w:szCs w:val="26"/>
           <w:lang w:val="en-US"/>
         </w:rPr>
-        <w:t>inserates</w:t>
-      </w:r>
-      <w:proofErr w:type="spellEnd"/>
-      <w:r>
-        <w:rPr>
-          <w:rStyle w:val="SubtleEmphasis"/>
-          <w:i w:val="0"/>
-          <w:iCs w:val="0"/>
-          <w:color w:val="auto"/>
-          <w:sz w:val="26"/>
-          <w:szCs w:val="26"/>
-          <w:lang w:val="en-US"/>
-        </w:rPr>
-        <w:t xml:space="preserve"> is complete and formally correct.</w:t>
-      </w:r>
-    </w:p>
-    <w:p>
-      <w:pPr>
-        <w:tabs>
-          <w:tab w:val="left" w:pos="780"/>
-        </w:tabs>
-        <w:rPr>
-          <w:rFonts w:ascii="Arial" w:eastAsia="Arial" w:hAnsi="Arial" w:cs="Arial"/>
-          <w:sz w:val="29"/>
-          <w:szCs w:val="29"/>
-          <w:lang w:val="en-US"/>
-        </w:rPr>
-      </w:pPr>
-    </w:p>
-    <w:p>
-      <w:pPr>
-        <w:tabs>
-          <w:tab w:val="left" w:pos="780"/>
-        </w:tabs>
-        <w:rPr>
-          <w:rFonts w:ascii="Arial" w:eastAsia="Arial" w:hAnsi="Arial" w:cs="Arial"/>
-          <w:b/>
-          <w:bCs/>
-          <w:sz w:val="28"/>
-          <w:szCs w:val="28"/>
-          <w:lang w:val="en-US"/>
-        </w:rPr>
-      </w:pPr>
-      <w:r>
-        <w:rPr>
-          <w:rFonts w:ascii="Arial" w:eastAsia="Arial" w:hAnsi="Arial" w:cs="Arial"/>
-          <w:b/>
-          <w:bCs/>
-          <w:sz w:val="28"/>
-          <w:szCs w:val="28"/>
-          <w:lang w:val="en-US"/>
-        </w:rPr>
-        <w:t>Change Base Location</w:t>
-      </w:r>
-    </w:p>
-    <w:p>
-      <w:pPr>
-        <w:tabs>
-          <w:tab w:val="left" w:pos="780"/>
-        </w:tabs>
-        <w:rPr>
-          <w:rStyle w:val="SubtleEmphasis"/>
-          <w:i w:val="0"/>
-          <w:iCs w:val="0"/>
-          <w:color w:val="auto"/>
-          <w:sz w:val="26"/>
-          <w:szCs w:val="26"/>
-          <w:lang w:val="en-US"/>
-        </w:rPr>
-      </w:pPr>
-      <w:r>
-        <w:rPr>
-          <w:rStyle w:val="SubtleEmphasis"/>
-          <w:i w:val="0"/>
-          <w:iCs w:val="0"/>
-          <w:color w:val="auto"/>
-          <w:sz w:val="26"/>
-          <w:szCs w:val="26"/>
-          <w:lang w:val="en-US"/>
-        </w:rPr>
-        <w:t xml:space="preserve">The </w:t>
-      </w:r>
-      <w:r>
-        <w:rPr>
-          <w:rStyle w:val="SubtleEmphasis"/>
-          <w:i w:val="0"/>
-          <w:iCs w:val="0"/>
-          <w:color w:val="auto"/>
-          <w:sz w:val="26"/>
-          <w:szCs w:val="26"/>
-          <w:lang w:val="en-US"/>
-        </w:rPr>
         <w:t>base location has to be changeable in order to eliminate unnecessary work for the user.</w:t>
       </w:r>
     </w:p>
@@ -8758,9 +8112,8 @@
           <w:szCs w:val="20"/>
           <w:lang w:val="en-US"/>
         </w:rPr>
-        <w:t xml:space="preserve">Andrea </w:t>
-      </w:r>
-      <w:proofErr w:type="spellStart"/>
+        <w:t>Andrea Djedovic, Mikula Florian</w:t>
+      </w:r>
       <w:r>
         <w:rPr>
           <w:rFonts w:ascii="Arial" w:eastAsia="Arial" w:hAnsi="Arial" w:cs="Arial"/>
@@ -8768,58 +8121,8 @@
           <w:szCs w:val="20"/>
           <w:lang w:val="en-US"/>
         </w:rPr>
-        <w:t>Djedovic</w:t>
-      </w:r>
-      <w:proofErr w:type="spellEnd"/>
-      <w:r>
-        <w:rPr>
-          <w:rFonts w:ascii="Arial" w:eastAsia="Arial" w:hAnsi="Arial" w:cs="Arial"/>
-          <w:sz w:val="20"/>
-          <w:szCs w:val="20"/>
-          <w:lang w:val="en-US"/>
-        </w:rPr>
-        <w:t xml:space="preserve">, </w:t>
-      </w:r>
-      <w:proofErr w:type="spellStart"/>
-      <w:r>
-        <w:rPr>
-          <w:rFonts w:ascii="Arial" w:eastAsia="Arial" w:hAnsi="Arial" w:cs="Arial"/>
-          <w:sz w:val="20"/>
-          <w:szCs w:val="20"/>
-          <w:lang w:val="en-US"/>
-        </w:rPr>
-        <w:t>Mikula</w:t>
-      </w:r>
-      <w:proofErr w:type="spellEnd"/>
-      <w:r>
-        <w:rPr>
-          <w:rFonts w:ascii="Arial" w:eastAsia="Arial" w:hAnsi="Arial" w:cs="Arial"/>
-          <w:sz w:val="20"/>
-          <w:szCs w:val="20"/>
-          <w:lang w:val="en-US"/>
-        </w:rPr>
-        <w:t xml:space="preserve"> Florian</w:t>
-      </w:r>
-      <w:r>
-        <w:rPr>
-          <w:rFonts w:ascii="Arial" w:eastAsia="Arial" w:hAnsi="Arial" w:cs="Arial"/>
-          <w:sz w:val="20"/>
-          <w:szCs w:val="20"/>
-          <w:lang w:val="en-US"/>
-        </w:rPr>
-        <w:t xml:space="preserve">, Dragan </w:t>
-      </w:r>
-      <w:proofErr w:type="spellStart"/>
-      <w:r>
-        <w:rPr>
-          <w:rFonts w:ascii="Arial" w:eastAsia="Arial" w:hAnsi="Arial" w:cs="Arial"/>
-          <w:sz w:val="20"/>
-          <w:szCs w:val="20"/>
-          <w:lang w:val="en-US"/>
-        </w:rPr>
-        <w:t>Pratljacic</w:t>
-      </w:r>
-      <w:proofErr w:type="spellEnd"/>
+        <w:t>, Dragan Pratljacic</w:t>
+      </w:r>
       <w:r>
         <w:rPr>
           <w:sz w:val="20"/>
@@ -9395,23 +8698,13 @@
                 <w:szCs w:val="20"/>
               </w:rPr>
             </w:pPr>
-            <w:proofErr w:type="spellStart"/>
             <w:r>
               <w:rPr>
                 <w:rFonts w:ascii="Arial Narrow" w:eastAsia="Arial Narrow" w:hAnsi="Arial Narrow" w:cs="Arial Narrow"/>
                 <w:sz w:val="20"/>
                 <w:szCs w:val="20"/>
               </w:rPr>
-              <w:t>Pratljacic</w:t>
-            </w:r>
-            <w:proofErr w:type="spellEnd"/>
-            <w:r>
-              <w:rPr>
-                <w:rFonts w:ascii="Arial Narrow" w:eastAsia="Arial Narrow" w:hAnsi="Arial Narrow" w:cs="Arial Narrow"/>
-                <w:sz w:val="20"/>
-                <w:szCs w:val="20"/>
-              </w:rPr>
-              <w:t xml:space="preserve"> Dragan</w:t>
+              <w:t>Pratljacic Dragan</w:t>
             </w:r>
           </w:p>
         </w:tc>
@@ -9577,7 +8870,6 @@
                 <w:szCs w:val="20"/>
               </w:rPr>
             </w:pPr>
-            <w:proofErr w:type="spellStart"/>
             <w:r>
               <w:rPr>
                 <w:rFonts w:ascii="Arial Narrow" w:eastAsia="Arial Narrow" w:hAnsi="Arial Narrow" w:cs="Arial Narrow"/>
@@ -9586,18 +8878,7 @@
                 <w:sz w:val="20"/>
                 <w:szCs w:val="20"/>
               </w:rPr>
-              <w:t>Created</w:t>
-            </w:r>
-            <w:proofErr w:type="spellEnd"/>
-            <w:r>
-              <w:rPr>
-                <w:rFonts w:ascii="Arial Narrow" w:eastAsia="Arial Narrow" w:hAnsi="Arial Narrow" w:cs="Arial Narrow"/>
-                <w:b/>
-                <w:bCs/>
-                <w:sz w:val="20"/>
-                <w:szCs w:val="20"/>
-              </w:rPr>
-              <w:t xml:space="preserve"> on</w:t>
+              <w:t>Created on</w:t>
             </w:r>
           </w:p>
         </w:tc>
@@ -9808,23 +9089,13 @@
                 <w:szCs w:val="20"/>
               </w:rPr>
             </w:pPr>
-            <w:proofErr w:type="spellStart"/>
             <w:r>
               <w:rPr>
                 <w:rFonts w:ascii="Arial Narrow" w:eastAsia="Arial Narrow" w:hAnsi="Arial Narrow" w:cs="Arial Narrow"/>
                 <w:sz w:val="20"/>
                 <w:szCs w:val="20"/>
               </w:rPr>
-              <w:t>Documentation</w:t>
-            </w:r>
-            <w:proofErr w:type="spellEnd"/>
-            <w:r>
-              <w:rPr>
-                <w:rFonts w:ascii="Arial Narrow" w:eastAsia="Arial Narrow" w:hAnsi="Arial Narrow" w:cs="Arial Narrow"/>
-                <w:sz w:val="20"/>
-                <w:szCs w:val="20"/>
-              </w:rPr>
-              <w:t xml:space="preserve"> </w:t>
+              <w:t xml:space="preserve">Documentation </w:t>
             </w:r>
           </w:p>
         </w:tc>
@@ -10151,10 +9422,11 @@
                 <w:sz w:val="20"/>
                 <w:szCs w:val="20"/>
               </w:rPr>
-              <w:t xml:space="preserve">Chief </w:t>
+              <w:t>Chief responsibility</w:t>
             </w:r>
-            <w:proofErr w:type="spellStart"/>
-            <w:r>
+          </w:p>
+          <w:p>
+            <w:pPr>
               <w:rPr>
                 <w:rFonts w:ascii="Arial Narrow" w:eastAsia="Arial Narrow" w:hAnsi="Arial Narrow" w:cs="Arial Narrow"/>
                 <w:b/>
@@ -10162,9 +9434,7 @@
                 <w:sz w:val="20"/>
                 <w:szCs w:val="20"/>
               </w:rPr>
-              <w:t>responsibility</w:t>
-            </w:r>
-            <w:proofErr w:type="spellEnd"/>
+            </w:pPr>
           </w:p>
           <w:p>
             <w:pPr>
@@ -10176,9 +9446,7 @@
                 <w:szCs w:val="20"/>
               </w:rPr>
             </w:pPr>
-          </w:p>
-          <w:p>
-            <w:pPr>
+            <w:r>
               <w:rPr>
                 <w:rFonts w:ascii="Arial Narrow" w:eastAsia="Arial Narrow" w:hAnsi="Arial Narrow" w:cs="Arial Narrow"/>
                 <w:b/>
@@ -10186,29 +9454,8 @@
                 <w:sz w:val="20"/>
                 <w:szCs w:val="20"/>
               </w:rPr>
-            </w:pPr>
-            <w:r>
-              <w:rPr>
-                <w:rFonts w:ascii="Arial Narrow" w:eastAsia="Arial Narrow" w:hAnsi="Arial Narrow" w:cs="Arial Narrow"/>
-                <w:b/>
-                <w:bCs/>
-                <w:sz w:val="20"/>
-                <w:szCs w:val="20"/>
-              </w:rPr>
-              <w:t xml:space="preserve">Quality </w:t>
+              <w:t>Quality assurance</w:t>
             </w:r>
-            <w:proofErr w:type="spellStart"/>
-            <w:r>
-              <w:rPr>
-                <w:rFonts w:ascii="Arial Narrow" w:eastAsia="Arial Narrow" w:hAnsi="Arial Narrow" w:cs="Arial Narrow"/>
-                <w:b/>
-                <w:bCs/>
-                <w:sz w:val="20"/>
-                <w:szCs w:val="20"/>
-              </w:rPr>
-              <w:t>assurance</w:t>
-            </w:r>
-            <w:proofErr w:type="spellEnd"/>
           </w:p>
         </w:tc>
         <w:tc>
@@ -10896,25 +10143,7 @@
           <w:szCs w:val="26"/>
           <w:lang w:val="en-US"/>
         </w:rPr>
-        <w:t>to open a “</w:t>
-      </w:r>
-      <w:proofErr w:type="spellStart"/>
-      <w:r>
-        <w:rPr>
-          <w:sz w:val="26"/>
-          <w:szCs w:val="26"/>
-          <w:lang w:val="en-US"/>
-        </w:rPr>
-        <w:t>Inserat</w:t>
-      </w:r>
-      <w:proofErr w:type="spellEnd"/>
-      <w:r>
-        <w:rPr>
-          <w:sz w:val="26"/>
-          <w:szCs w:val="26"/>
-          <w:lang w:val="en-US"/>
-        </w:rPr>
-        <w:t>” and open a dropdown with the details of the lost item you are currently watching.</w:t>
+        <w:t>to open a “Inserat” and open a dropdown with the details of the lost item you are currently watching.</w:t>
       </w:r>
     </w:p>
     <w:p>
@@ -11128,7 +10357,6 @@
           <w:szCs w:val="30"/>
         </w:rPr>
       </w:pPr>
-      <w:proofErr w:type="spellStart"/>
       <w:r>
         <w:rPr>
           <w:rFonts w:ascii="Arial" w:eastAsia="Arial" w:hAnsi="Arial" w:cs="Arial"/>
@@ -11137,10 +10365,16 @@
           <w:sz w:val="30"/>
           <w:szCs w:val="30"/>
         </w:rPr>
-        <w:t>Acceptance</w:t>
-      </w:r>
-      <w:proofErr w:type="spellEnd"/>
-      <w:r>
+        <w:t>Acceptance Criteria</w:t>
+      </w:r>
+    </w:p>
+    <w:p>
+      <w:pPr>
+        <w:pStyle w:val="ListParagraph"/>
+        <w:tabs>
+          <w:tab w:val="left" w:pos="780"/>
+        </w:tabs>
+        <w:ind w:left="756"/>
         <w:rPr>
           <w:rFonts w:ascii="Arial" w:eastAsia="Arial" w:hAnsi="Arial" w:cs="Arial"/>
           <w:b/>
@@ -11148,20 +10382,51 @@
           <w:sz w:val="30"/>
           <w:szCs w:val="30"/>
         </w:rPr>
-        <w:t xml:space="preserve"> </w:t>
-      </w:r>
-      <w:proofErr w:type="spellStart"/>
-      <w:r>
+      </w:pPr>
+    </w:p>
+    <w:p>
+      <w:pPr>
+        <w:tabs>
+          <w:tab w:val="left" w:pos="780"/>
+        </w:tabs>
         <w:rPr>
           <w:rFonts w:ascii="Arial" w:eastAsia="Arial" w:hAnsi="Arial" w:cs="Arial"/>
           <w:b/>
           <w:bCs/>
-          <w:sz w:val="30"/>
-          <w:szCs w:val="30"/>
-        </w:rPr>
-        <w:t>Criteria</w:t>
-      </w:r>
-      <w:proofErr w:type="spellEnd"/>
+          <w:sz w:val="28"/>
+          <w:szCs w:val="28"/>
+        </w:rPr>
+      </w:pPr>
+      <w:r>
+        <w:rPr>
+          <w:rFonts w:ascii="Arial" w:eastAsia="Arial" w:hAnsi="Arial" w:cs="Arial"/>
+          <w:b/>
+          <w:bCs/>
+          <w:sz w:val="28"/>
+          <w:szCs w:val="28"/>
+        </w:rPr>
+        <w:t>Item</w:t>
+      </w:r>
+    </w:p>
+    <w:p>
+      <w:pPr>
+        <w:tabs>
+          <w:tab w:val="left" w:pos="8967"/>
+        </w:tabs>
+        <w:rPr>
+          <w:rStyle w:val="SubtleEmphasis"/>
+          <w:lang w:val="en-US"/>
+        </w:rPr>
+      </w:pPr>
+      <w:r>
+        <w:rPr>
+          <w:iCs/>
+          <w:sz w:val="26"/>
+          <w:szCs w:val="26"/>
+          <w:lang w:val="en-US"/>
+        </w:rPr>
+        <w:t>The Item is displayed correctly in the module loaded when the “Inserat” is clicked.</w:t>
+      </w:r>
     </w:p>
     <w:p>
       <w:pPr>
@@ -11174,8 +10439,9 @@
           <w:rFonts w:ascii="Arial" w:eastAsia="Arial" w:hAnsi="Arial" w:cs="Arial"/>
           <w:b/>
           <w:bCs/>
-          <w:sz w:val="30"/>
-          <w:szCs w:val="30"/>
+          <w:sz w:val="28"/>
+          <w:szCs w:val="28"/>
+          <w:lang w:val="en-US"/>
         </w:rPr>
       </w:pPr>
     </w:p>
@@ -11190,6 +10456,7 @@
           <w:bCs/>
           <w:sz w:val="28"/>
           <w:szCs w:val="28"/>
+          <w:lang w:val="en-US"/>
         </w:rPr>
       </w:pPr>
       <w:r>
@@ -11199,30 +10466,23 @@
           <w:bCs/>
           <w:sz w:val="28"/>
           <w:szCs w:val="28"/>
-        </w:rPr>
-        <w:t>Item</w:t>
+          <w:lang w:val="en-US"/>
+        </w:rPr>
+        <w:t>Dropdown</w:t>
       </w:r>
     </w:p>
     <w:p>
       <w:pPr>
         <w:tabs>
-          <w:tab w:val="left" w:pos="8967"/>
+          <w:tab w:val="left" w:pos="780"/>
         </w:tabs>
-        <w:rPr>
-          <w:rStyle w:val="SubtleEmphasis"/>
-          <w:lang w:val="en-US"/>
-        </w:rPr>
-      </w:pPr>
-      <w:r>
         <w:rPr>
           <w:iCs/>
           <w:sz w:val="26"/>
           <w:szCs w:val="26"/>
           <w:lang w:val="en-US"/>
         </w:rPr>
-        <w:t>The Item is displayed correctly in the module loaded when the “</w:t>
-      </w:r>
-      <w:proofErr w:type="spellStart"/>
+      </w:pPr>
       <w:r>
         <w:rPr>
           <w:iCs/>
@@ -11230,26 +10490,14 @@
           <w:szCs w:val="26"/>
           <w:lang w:val="en-US"/>
         </w:rPr>
-        <w:t>Inserat</w:t>
-      </w:r>
-      <w:proofErr w:type="spellEnd"/>
-      <w:r>
-        <w:rPr>
-          <w:iCs/>
-          <w:sz w:val="26"/>
-          <w:szCs w:val="26"/>
-          <w:lang w:val="en-US"/>
-        </w:rPr>
-        <w:t>” is clicked.</w:t>
-      </w:r>
-    </w:p>
-    <w:p>
-      <w:pPr>
-        <w:pStyle w:val="ListParagraph"/>
+        <w:t>The Dropdown does in fact work correctly.</w:t>
+      </w:r>
+    </w:p>
+    <w:p>
+      <w:pPr>
         <w:tabs>
           <w:tab w:val="left" w:pos="780"/>
         </w:tabs>
-        <w:ind w:left="756"/>
         <w:rPr>
           <w:rFonts w:ascii="Arial" w:eastAsia="Arial" w:hAnsi="Arial" w:cs="Arial"/>
           <w:b/>
@@ -11283,7 +10531,7 @@
           <w:szCs w:val="28"/>
           <w:lang w:val="en-US"/>
         </w:rPr>
-        <w:t>Dropdown</w:t>
+        <w:t>Display</w:t>
       </w:r>
     </w:p>
     <w:p>
@@ -11305,7 +10553,7 @@
           <w:szCs w:val="26"/>
           <w:lang w:val="en-US"/>
         </w:rPr>
-        <w:t>The Dropdown does in fact work correctly.</w:t>
+        <w:t>The Dropdown processes and contains the right data to display.</w:t>
       </w:r>
     </w:p>
     <w:p>
@@ -11346,69 +10594,6 @@
           <w:szCs w:val="28"/>
           <w:lang w:val="en-US"/>
         </w:rPr>
-        <w:t>Display</w:t>
-      </w:r>
-    </w:p>
-    <w:p>
-      <w:pPr>
-        <w:tabs>
-          <w:tab w:val="left" w:pos="780"/>
-        </w:tabs>
-        <w:rPr>
-          <w:iCs/>
-          <w:sz w:val="26"/>
-          <w:szCs w:val="26"/>
-          <w:lang w:val="en-US"/>
-        </w:rPr>
-      </w:pPr>
-      <w:r>
-        <w:rPr>
-          <w:iCs/>
-          <w:sz w:val="26"/>
-          <w:szCs w:val="26"/>
-          <w:lang w:val="en-US"/>
-        </w:rPr>
-        <w:t>The Dropdown processes and contains the right data to display.</w:t>
-      </w:r>
-    </w:p>
-    <w:p>
-      <w:pPr>
-        <w:tabs>
-          <w:tab w:val="left" w:pos="780"/>
-        </w:tabs>
-        <w:rPr>
-          <w:rFonts w:ascii="Arial" w:eastAsia="Arial" w:hAnsi="Arial" w:cs="Arial"/>
-          <w:b/>
-          <w:bCs/>
-          <w:sz w:val="28"/>
-          <w:szCs w:val="28"/>
-          <w:lang w:val="en-US"/>
-        </w:rPr>
-      </w:pPr>
-    </w:p>
-    <w:p>
-      <w:pPr>
-        <w:tabs>
-          <w:tab w:val="left" w:pos="780"/>
-        </w:tabs>
-        <w:rPr>
-          <w:rFonts w:ascii="Arial" w:eastAsia="Arial" w:hAnsi="Arial" w:cs="Arial"/>
-          <w:b/>
-          <w:bCs/>
-          <w:sz w:val="28"/>
-          <w:szCs w:val="28"/>
-          <w:lang w:val="en-US"/>
-        </w:rPr>
-      </w:pPr>
-      <w:r>
-        <w:rPr>
-          <w:rFonts w:ascii="Arial" w:eastAsia="Arial" w:hAnsi="Arial" w:cs="Arial"/>
-          <w:b/>
-          <w:bCs/>
-          <w:sz w:val="28"/>
-          <w:szCs w:val="28"/>
-          <w:lang w:val="en-US"/>
-        </w:rPr>
         <w:t>Service</w:t>
       </w:r>
     </w:p>
@@ -11477,9 +10662,8 @@
           <w:szCs w:val="20"/>
           <w:lang w:val="en-US"/>
         </w:rPr>
-        <w:t xml:space="preserve">Andrea </w:t>
-      </w:r>
-      <w:proofErr w:type="spellStart"/>
+        <w:t>Andrea Djedovic, Mikula Florian</w:t>
+      </w:r>
       <w:r>
         <w:rPr>
           <w:rFonts w:ascii="Arial" w:eastAsia="Arial" w:hAnsi="Arial" w:cs="Arial"/>
@@ -11487,58 +10671,8 @@
           <w:szCs w:val="20"/>
           <w:lang w:val="en-US"/>
         </w:rPr>
-        <w:t>Djedovic</w:t>
-      </w:r>
-      <w:proofErr w:type="spellEnd"/>
-      <w:r>
-        <w:rPr>
-          <w:rFonts w:ascii="Arial" w:eastAsia="Arial" w:hAnsi="Arial" w:cs="Arial"/>
-          <w:sz w:val="20"/>
-          <w:szCs w:val="20"/>
-          <w:lang w:val="en-US"/>
-        </w:rPr>
-        <w:t xml:space="preserve">, </w:t>
-      </w:r>
-      <w:proofErr w:type="spellStart"/>
-      <w:r>
-        <w:rPr>
-          <w:rFonts w:ascii="Arial" w:eastAsia="Arial" w:hAnsi="Arial" w:cs="Arial"/>
-          <w:sz w:val="20"/>
-          <w:szCs w:val="20"/>
-          <w:lang w:val="en-US"/>
-        </w:rPr>
-        <w:t>Mikula</w:t>
-      </w:r>
-      <w:proofErr w:type="spellEnd"/>
-      <w:r>
-        <w:rPr>
-          <w:rFonts w:ascii="Arial" w:eastAsia="Arial" w:hAnsi="Arial" w:cs="Arial"/>
-          <w:sz w:val="20"/>
-          <w:szCs w:val="20"/>
-          <w:lang w:val="en-US"/>
-        </w:rPr>
-        <w:t xml:space="preserve"> Florian</w:t>
-      </w:r>
-      <w:r>
-        <w:rPr>
-          <w:rFonts w:ascii="Arial" w:eastAsia="Arial" w:hAnsi="Arial" w:cs="Arial"/>
-          <w:sz w:val="20"/>
-          <w:szCs w:val="20"/>
-          <w:lang w:val="en-US"/>
-        </w:rPr>
-        <w:t xml:space="preserve">, Dragan </w:t>
-      </w:r>
-      <w:proofErr w:type="spellStart"/>
-      <w:r>
-        <w:rPr>
-          <w:rFonts w:ascii="Arial" w:eastAsia="Arial" w:hAnsi="Arial" w:cs="Arial"/>
-          <w:sz w:val="20"/>
-          <w:szCs w:val="20"/>
-          <w:lang w:val="en-US"/>
-        </w:rPr>
-        <w:t>Pratljacic</w:t>
-      </w:r>
-      <w:proofErr w:type="spellEnd"/>
+        <w:t>, Dragan Pratljacic</w:t>
+      </w:r>
       <w:r>
         <w:rPr>
           <w:sz w:val="20"/>
@@ -11849,7 +10983,7 @@
                 <w:sz w:val="20"/>
                 <w:szCs w:val="20"/>
               </w:rPr>
-              <w:t>Pong Game</w:t>
+              <w:t>Oh Found</w:t>
             </w:r>
           </w:p>
         </w:tc>
@@ -12114,23 +11248,13 @@
                 <w:szCs w:val="20"/>
               </w:rPr>
             </w:pPr>
-            <w:proofErr w:type="spellStart"/>
             <w:r>
               <w:rPr>
                 <w:rFonts w:ascii="Arial Narrow" w:eastAsia="Arial Narrow" w:hAnsi="Arial Narrow" w:cs="Arial Narrow"/>
                 <w:sz w:val="20"/>
                 <w:szCs w:val="20"/>
               </w:rPr>
-              <w:t>Pratljacic</w:t>
-            </w:r>
-            <w:proofErr w:type="spellEnd"/>
-            <w:r>
-              <w:rPr>
-                <w:rFonts w:ascii="Arial Narrow" w:eastAsia="Arial Narrow" w:hAnsi="Arial Narrow" w:cs="Arial Narrow"/>
-                <w:sz w:val="20"/>
-                <w:szCs w:val="20"/>
-              </w:rPr>
-              <w:t xml:space="preserve"> Dragan</w:t>
+              <w:t>Pratljacic Dragan</w:t>
             </w:r>
           </w:p>
         </w:tc>
@@ -12296,7 +11420,6 @@
                 <w:szCs w:val="20"/>
               </w:rPr>
             </w:pPr>
-            <w:proofErr w:type="spellStart"/>
             <w:r>
               <w:rPr>
                 <w:rFonts w:ascii="Arial Narrow" w:eastAsia="Arial Narrow" w:hAnsi="Arial Narrow" w:cs="Arial Narrow"/>
@@ -12305,18 +11428,7 @@
                 <w:sz w:val="20"/>
                 <w:szCs w:val="20"/>
               </w:rPr>
-              <w:t>Created</w:t>
-            </w:r>
-            <w:proofErr w:type="spellEnd"/>
-            <w:r>
-              <w:rPr>
-                <w:rFonts w:ascii="Arial Narrow" w:eastAsia="Arial Narrow" w:hAnsi="Arial Narrow" w:cs="Arial Narrow"/>
-                <w:b/>
-                <w:bCs/>
-                <w:sz w:val="20"/>
-                <w:szCs w:val="20"/>
-              </w:rPr>
-              <w:t xml:space="preserve"> on</w:t>
+              <w:t>Created on</w:t>
             </w:r>
           </w:p>
         </w:tc>
@@ -12527,23 +11639,13 @@
                 <w:szCs w:val="20"/>
               </w:rPr>
             </w:pPr>
-            <w:proofErr w:type="spellStart"/>
             <w:r>
               <w:rPr>
                 <w:rFonts w:ascii="Arial Narrow" w:eastAsia="Arial Narrow" w:hAnsi="Arial Narrow" w:cs="Arial Narrow"/>
                 <w:sz w:val="20"/>
                 <w:szCs w:val="20"/>
               </w:rPr>
-              <w:t>Documentation</w:t>
-            </w:r>
-            <w:proofErr w:type="spellEnd"/>
-            <w:r>
-              <w:rPr>
-                <w:rFonts w:ascii="Arial Narrow" w:eastAsia="Arial Narrow" w:hAnsi="Arial Narrow" w:cs="Arial Narrow"/>
-                <w:sz w:val="20"/>
-                <w:szCs w:val="20"/>
-              </w:rPr>
-              <w:t xml:space="preserve"> </w:t>
+              <w:t xml:space="preserve">Documentation </w:t>
             </w:r>
           </w:p>
         </w:tc>
@@ -12870,10 +11972,11 @@
                 <w:sz w:val="20"/>
                 <w:szCs w:val="20"/>
               </w:rPr>
-              <w:t xml:space="preserve">Chief </w:t>
+              <w:t>Chief responsibility</w:t>
             </w:r>
-            <w:proofErr w:type="spellStart"/>
-            <w:r>
+          </w:p>
+          <w:p>
+            <w:pPr>
               <w:rPr>
                 <w:rFonts w:ascii="Arial Narrow" w:eastAsia="Arial Narrow" w:hAnsi="Arial Narrow" w:cs="Arial Narrow"/>
                 <w:b/>
@@ -12881,9 +11984,7 @@
                 <w:sz w:val="20"/>
                 <w:szCs w:val="20"/>
               </w:rPr>
-              <w:t>responsibility</w:t>
-            </w:r>
-            <w:proofErr w:type="spellEnd"/>
+            </w:pPr>
           </w:p>
           <w:p>
             <w:pPr>
@@ -12895,9 +11996,7 @@
                 <w:szCs w:val="20"/>
               </w:rPr>
             </w:pPr>
-          </w:p>
-          <w:p>
-            <w:pPr>
+            <w:r>
               <w:rPr>
                 <w:rFonts w:ascii="Arial Narrow" w:eastAsia="Arial Narrow" w:hAnsi="Arial Narrow" w:cs="Arial Narrow"/>
                 <w:b/>
@@ -12905,29 +12004,8 @@
                 <w:sz w:val="20"/>
                 <w:szCs w:val="20"/>
               </w:rPr>
-            </w:pPr>
-            <w:r>
-              <w:rPr>
-                <w:rFonts w:ascii="Arial Narrow" w:eastAsia="Arial Narrow" w:hAnsi="Arial Narrow" w:cs="Arial Narrow"/>
-                <w:b/>
-                <w:bCs/>
-                <w:sz w:val="20"/>
-                <w:szCs w:val="20"/>
-              </w:rPr>
-              <w:t xml:space="preserve">Quality </w:t>
+              <w:t>Quality assurance</w:t>
             </w:r>
-            <w:proofErr w:type="spellStart"/>
-            <w:r>
-              <w:rPr>
-                <w:rFonts w:ascii="Arial Narrow" w:eastAsia="Arial Narrow" w:hAnsi="Arial Narrow" w:cs="Arial Narrow"/>
-                <w:b/>
-                <w:bCs/>
-                <w:sz w:val="20"/>
-                <w:szCs w:val="20"/>
-              </w:rPr>
-              <w:t>assurance</w:t>
-            </w:r>
-            <w:proofErr w:type="spellEnd"/>
           </w:p>
         </w:tc>
         <w:tc>
@@ -13802,7 +12880,6 @@
           <w:szCs w:val="30"/>
         </w:rPr>
       </w:pPr>
-      <w:proofErr w:type="spellStart"/>
       <w:r>
         <w:rPr>
           <w:rFonts w:ascii="Arial" w:eastAsia="Arial" w:hAnsi="Arial" w:cs="Arial"/>
@@ -13811,31 +12888,8 @@
           <w:sz w:val="30"/>
           <w:szCs w:val="30"/>
         </w:rPr>
-        <w:t>Acceptance</w:t>
-      </w:r>
-      <w:proofErr w:type="spellEnd"/>
-      <w:r>
-        <w:rPr>
-          <w:rFonts w:ascii="Arial" w:eastAsia="Arial" w:hAnsi="Arial" w:cs="Arial"/>
-          <w:b/>
-          <w:bCs/>
-          <w:sz w:val="30"/>
-          <w:szCs w:val="30"/>
-        </w:rPr>
-        <w:t xml:space="preserve"> </w:t>
-      </w:r>
-      <w:proofErr w:type="spellStart"/>
-      <w:r>
-        <w:rPr>
-          <w:rFonts w:ascii="Arial" w:eastAsia="Arial" w:hAnsi="Arial" w:cs="Arial"/>
-          <w:b/>
-          <w:bCs/>
-          <w:sz w:val="30"/>
-          <w:szCs w:val="30"/>
-        </w:rPr>
-        <w:t>Criteria</w:t>
-      </w:r>
-      <w:proofErr w:type="spellEnd"/>
+        <w:t>Acceptance Criteria</w:t>
+      </w:r>
     </w:p>
     <w:p>
       <w:pPr>
@@ -14133,9 +13187,8 @@
           <w:szCs w:val="20"/>
           <w:lang w:val="en-US"/>
         </w:rPr>
-        <w:t xml:space="preserve">Andrea </w:t>
-      </w:r>
-      <w:proofErr w:type="spellStart"/>
+        <w:t>Andrea Djedovic, Mikula Florian</w:t>
+      </w:r>
       <w:r>
         <w:rPr>
           <w:rFonts w:ascii="Arial" w:eastAsia="Arial" w:hAnsi="Arial" w:cs="Arial"/>
@@ -14143,58 +13196,8 @@
           <w:szCs w:val="20"/>
           <w:lang w:val="en-US"/>
         </w:rPr>
-        <w:t>Djedovic</w:t>
-      </w:r>
-      <w:proofErr w:type="spellEnd"/>
-      <w:r>
-        <w:rPr>
-          <w:rFonts w:ascii="Arial" w:eastAsia="Arial" w:hAnsi="Arial" w:cs="Arial"/>
-          <w:sz w:val="20"/>
-          <w:szCs w:val="20"/>
-          <w:lang w:val="en-US"/>
-        </w:rPr>
-        <w:t xml:space="preserve">, </w:t>
-      </w:r>
-      <w:proofErr w:type="spellStart"/>
-      <w:r>
-        <w:rPr>
-          <w:rFonts w:ascii="Arial" w:eastAsia="Arial" w:hAnsi="Arial" w:cs="Arial"/>
-          <w:sz w:val="20"/>
-          <w:szCs w:val="20"/>
-          <w:lang w:val="en-US"/>
-        </w:rPr>
-        <w:t>Mikula</w:t>
-      </w:r>
-      <w:proofErr w:type="spellEnd"/>
-      <w:r>
-        <w:rPr>
-          <w:rFonts w:ascii="Arial" w:eastAsia="Arial" w:hAnsi="Arial" w:cs="Arial"/>
-          <w:sz w:val="20"/>
-          <w:szCs w:val="20"/>
-          <w:lang w:val="en-US"/>
-        </w:rPr>
-        <w:t xml:space="preserve"> Florian</w:t>
-      </w:r>
-      <w:r>
-        <w:rPr>
-          <w:rFonts w:ascii="Arial" w:eastAsia="Arial" w:hAnsi="Arial" w:cs="Arial"/>
-          <w:sz w:val="20"/>
-          <w:szCs w:val="20"/>
-          <w:lang w:val="en-US"/>
-        </w:rPr>
-        <w:t xml:space="preserve">, Dragan </w:t>
-      </w:r>
-      <w:proofErr w:type="spellStart"/>
-      <w:r>
-        <w:rPr>
-          <w:rFonts w:ascii="Arial" w:eastAsia="Arial" w:hAnsi="Arial" w:cs="Arial"/>
-          <w:sz w:val="20"/>
-          <w:szCs w:val="20"/>
-          <w:lang w:val="en-US"/>
-        </w:rPr>
-        <w:t>Pratljacic</w:t>
-      </w:r>
-      <w:proofErr w:type="spellEnd"/>
+        <w:t>, Dragan Pratljacic</w:t>
+      </w:r>
       <w:r>
         <w:rPr>
           <w:sz w:val="20"/>
@@ -14770,23 +13773,13 @@
                 <w:szCs w:val="20"/>
               </w:rPr>
             </w:pPr>
-            <w:proofErr w:type="spellStart"/>
             <w:r>
               <w:rPr>
                 <w:rFonts w:ascii="Arial Narrow" w:eastAsia="Arial Narrow" w:hAnsi="Arial Narrow" w:cs="Arial Narrow"/>
                 <w:sz w:val="20"/>
                 <w:szCs w:val="20"/>
               </w:rPr>
-              <w:t>Pratljacic</w:t>
-            </w:r>
-            <w:proofErr w:type="spellEnd"/>
-            <w:r>
-              <w:rPr>
-                <w:rFonts w:ascii="Arial Narrow" w:eastAsia="Arial Narrow" w:hAnsi="Arial Narrow" w:cs="Arial Narrow"/>
-                <w:sz w:val="20"/>
-                <w:szCs w:val="20"/>
-              </w:rPr>
-              <w:t xml:space="preserve"> Dragan</w:t>
+              <w:t>Pratljacic Dragan</w:t>
             </w:r>
           </w:p>
         </w:tc>
@@ -14952,7 +13945,6 @@
                 <w:szCs w:val="20"/>
               </w:rPr>
             </w:pPr>
-            <w:proofErr w:type="spellStart"/>
             <w:r>
               <w:rPr>
                 <w:rFonts w:ascii="Arial Narrow" w:eastAsia="Arial Narrow" w:hAnsi="Arial Narrow" w:cs="Arial Narrow"/>
@@ -14961,18 +13953,7 @@
                 <w:sz w:val="20"/>
                 <w:szCs w:val="20"/>
               </w:rPr>
-              <w:t>Created</w:t>
-            </w:r>
-            <w:proofErr w:type="spellEnd"/>
-            <w:r>
-              <w:rPr>
-                <w:rFonts w:ascii="Arial Narrow" w:eastAsia="Arial Narrow" w:hAnsi="Arial Narrow" w:cs="Arial Narrow"/>
-                <w:b/>
-                <w:bCs/>
-                <w:sz w:val="20"/>
-                <w:szCs w:val="20"/>
-              </w:rPr>
-              <w:t xml:space="preserve"> on</w:t>
+              <w:t>Created on</w:t>
             </w:r>
           </w:p>
         </w:tc>
@@ -15183,23 +14164,13 @@
                 <w:szCs w:val="20"/>
               </w:rPr>
             </w:pPr>
-            <w:proofErr w:type="spellStart"/>
             <w:r>
               <w:rPr>
                 <w:rFonts w:ascii="Arial Narrow" w:eastAsia="Arial Narrow" w:hAnsi="Arial Narrow" w:cs="Arial Narrow"/>
                 <w:sz w:val="20"/>
                 <w:szCs w:val="20"/>
               </w:rPr>
-              <w:t>Documentation</w:t>
-            </w:r>
-            <w:proofErr w:type="spellEnd"/>
-            <w:r>
-              <w:rPr>
-                <w:rFonts w:ascii="Arial Narrow" w:eastAsia="Arial Narrow" w:hAnsi="Arial Narrow" w:cs="Arial Narrow"/>
-                <w:sz w:val="20"/>
-                <w:szCs w:val="20"/>
-              </w:rPr>
-              <w:t xml:space="preserve"> </w:t>
+              <w:t xml:space="preserve">Documentation </w:t>
             </w:r>
           </w:p>
         </w:tc>
@@ -15526,10 +14497,11 @@
                 <w:sz w:val="20"/>
                 <w:szCs w:val="20"/>
               </w:rPr>
-              <w:t xml:space="preserve">Chief </w:t>
+              <w:t>Chief responsibility</w:t>
             </w:r>
-            <w:proofErr w:type="spellStart"/>
-            <w:r>
+          </w:p>
+          <w:p>
+            <w:pPr>
               <w:rPr>
                 <w:rFonts w:ascii="Arial Narrow" w:eastAsia="Arial Narrow" w:hAnsi="Arial Narrow" w:cs="Arial Narrow"/>
                 <w:b/>
@@ -15537,9 +14509,7 @@
                 <w:sz w:val="20"/>
                 <w:szCs w:val="20"/>
               </w:rPr>
-              <w:t>responsibility</w:t>
-            </w:r>
-            <w:proofErr w:type="spellEnd"/>
+            </w:pPr>
           </w:p>
           <w:p>
             <w:pPr>
@@ -15551,9 +14521,7 @@
                 <w:szCs w:val="20"/>
               </w:rPr>
             </w:pPr>
-          </w:p>
-          <w:p>
-            <w:pPr>
+            <w:r>
               <w:rPr>
                 <w:rFonts w:ascii="Arial Narrow" w:eastAsia="Arial Narrow" w:hAnsi="Arial Narrow" w:cs="Arial Narrow"/>
                 <w:b/>
@@ -15561,29 +14529,8 @@
                 <w:sz w:val="20"/>
                 <w:szCs w:val="20"/>
               </w:rPr>
-            </w:pPr>
-            <w:r>
-              <w:rPr>
-                <w:rFonts w:ascii="Arial Narrow" w:eastAsia="Arial Narrow" w:hAnsi="Arial Narrow" w:cs="Arial Narrow"/>
-                <w:b/>
-                <w:bCs/>
-                <w:sz w:val="20"/>
-                <w:szCs w:val="20"/>
-              </w:rPr>
-              <w:t xml:space="preserve">Quality </w:t>
+              <w:t>Quality assurance</w:t>
             </w:r>
-            <w:proofErr w:type="spellStart"/>
-            <w:r>
-              <w:rPr>
-                <w:rFonts w:ascii="Arial Narrow" w:eastAsia="Arial Narrow" w:hAnsi="Arial Narrow" w:cs="Arial Narrow"/>
-                <w:b/>
-                <w:bCs/>
-                <w:sz w:val="20"/>
-                <w:szCs w:val="20"/>
-              </w:rPr>
-              <w:t>assurance</w:t>
-            </w:r>
-            <w:proofErr w:type="spellEnd"/>
           </w:p>
         </w:tc>
         <w:tc>
@@ -15620,6 +14567,14 @@
                 <w:szCs w:val="20"/>
               </w:rPr>
               <w:t>Team A</w:t>
+            </w:r>
+            <w:r>
+              <w:rPr>
+                <w:rFonts w:ascii="Arial Narrow" w:eastAsia="Arial Narrow" w:hAnsi="Arial Narrow" w:cs="Arial Narrow"/>
+                <w:sz w:val="20"/>
+                <w:szCs w:val="20"/>
+              </w:rPr>
+              <w:t>FD</w:t>
             </w:r>
           </w:p>
         </w:tc>
@@ -15732,6 +14687,16 @@
               </w:rPr>
               <w:t>Team A</w:t>
             </w:r>
+            <w:r>
+              <w:rPr>
+                <w:rFonts w:ascii="Arial Narrow" w:eastAsia="Arial Narrow" w:hAnsi="Arial Narrow" w:cs="Arial Narrow"/>
+                <w:sz w:val="20"/>
+                <w:szCs w:val="20"/>
+              </w:rPr>
+              <w:t>FD</w:t>
+            </w:r>
+            <w:bookmarkStart w:id="4" w:name="_GoBack"/>
+            <w:bookmarkEnd w:id="4"/>
           </w:p>
           <w:p>
             <w:pPr>
@@ -16430,7 +15395,6 @@
           <w:szCs w:val="30"/>
         </w:rPr>
       </w:pPr>
-      <w:proofErr w:type="spellStart"/>
       <w:r>
         <w:rPr>
           <w:rFonts w:ascii="Arial" w:eastAsia="Arial" w:hAnsi="Arial" w:cs="Arial"/>
@@ -16439,10 +15403,16 @@
           <w:sz w:val="30"/>
           <w:szCs w:val="30"/>
         </w:rPr>
-        <w:t>Acceptance</w:t>
-      </w:r>
-      <w:proofErr w:type="spellEnd"/>
-      <w:r>
+        <w:t>Acceptance Criteria</w:t>
+      </w:r>
+    </w:p>
+    <w:p>
+      <w:pPr>
+        <w:pStyle w:val="ListParagraph"/>
+        <w:tabs>
+          <w:tab w:val="left" w:pos="780"/>
+        </w:tabs>
+        <w:ind w:left="756"/>
         <w:rPr>
           <w:rFonts w:ascii="Arial" w:eastAsia="Arial" w:hAnsi="Arial" w:cs="Arial"/>
           <w:b/>
@@ -16450,35 +15420,6 @@
           <w:sz w:val="30"/>
           <w:szCs w:val="30"/>
         </w:rPr>
-        <w:t xml:space="preserve"> </w:t>
-      </w:r>
-      <w:proofErr w:type="spellStart"/>
-      <w:r>
-        <w:rPr>
-          <w:rFonts w:ascii="Arial" w:eastAsia="Arial" w:hAnsi="Arial" w:cs="Arial"/>
-          <w:b/>
-          <w:bCs/>
-          <w:sz w:val="30"/>
-          <w:szCs w:val="30"/>
-        </w:rPr>
-        <w:t>Criteria</w:t>
-      </w:r>
-      <w:proofErr w:type="spellEnd"/>
-    </w:p>
-    <w:p>
-      <w:pPr>
-        <w:pStyle w:val="ListParagraph"/>
-        <w:tabs>
-          <w:tab w:val="left" w:pos="780"/>
-        </w:tabs>
-        <w:ind w:left="756"/>
-        <w:rPr>
-          <w:rFonts w:ascii="Arial" w:eastAsia="Arial" w:hAnsi="Arial" w:cs="Arial"/>
-          <w:b/>
-          <w:bCs/>
-          <w:sz w:val="30"/>
-          <w:szCs w:val="30"/>
-        </w:rPr>
       </w:pPr>
     </w:p>
     <w:p>
@@ -16494,7 +15435,6 @@
           <w:szCs w:val="28"/>
         </w:rPr>
       </w:pPr>
-      <w:proofErr w:type="spellStart"/>
       <w:r>
         <w:rPr>
           <w:rFonts w:ascii="Arial" w:eastAsia="Arial" w:hAnsi="Arial" w:cs="Arial"/>
@@ -16503,41 +15443,45 @@
           <w:sz w:val="28"/>
           <w:szCs w:val="28"/>
         </w:rPr>
-        <w:t>Steps</w:t>
-      </w:r>
-      <w:proofErr w:type="spellEnd"/>
-      <w:r>
+        <w:t xml:space="preserve">Steps Transition </w:t>
+      </w:r>
+    </w:p>
+    <w:p>
+      <w:pPr>
+        <w:tabs>
+          <w:tab w:val="left" w:pos="780"/>
+        </w:tabs>
+        <w:rPr>
+          <w:i/>
+          <w:iCs/>
+          <w:color w:val="404040" w:themeColor="text1" w:themeTint="BF"/>
+          <w:lang w:val="en-US"/>
+        </w:rPr>
+      </w:pPr>
+      <w:r>
+        <w:rPr>
+          <w:iCs/>
+          <w:sz w:val="26"/>
+          <w:szCs w:val="26"/>
+          <w:lang w:val="en-US"/>
+        </w:rPr>
+        <w:t>The transition from step to step is functioning as expected.</w:t>
+      </w:r>
+    </w:p>
+    <w:p>
+      <w:pPr>
+        <w:tabs>
+          <w:tab w:val="left" w:pos="780"/>
+        </w:tabs>
         <w:rPr>
           <w:rFonts w:ascii="Arial" w:eastAsia="Arial" w:hAnsi="Arial" w:cs="Arial"/>
           <w:b/>
           <w:bCs/>
           <w:sz w:val="28"/>
           <w:szCs w:val="28"/>
-        </w:rPr>
-        <w:t xml:space="preserve"> Transition </w:t>
-      </w:r>
-    </w:p>
-    <w:p>
-      <w:pPr>
-        <w:tabs>
-          <w:tab w:val="left" w:pos="780"/>
-        </w:tabs>
-        <w:rPr>
-          <w:i/>
-          <w:iCs/>
-          <w:color w:val="404040" w:themeColor="text1" w:themeTint="BF"/>
-          <w:lang w:val="en-US"/>
-        </w:rPr>
-      </w:pPr>
-      <w:r>
-        <w:rPr>
-          <w:iCs/>
-          <w:sz w:val="26"/>
-          <w:szCs w:val="26"/>
-          <w:lang w:val="en-US"/>
-        </w:rPr>
-        <w:t>The transition from step to step is functioning as expected.</w:t>
-      </w:r>
+          <w:lang w:val="en-US"/>
+        </w:rPr>
+      </w:pPr>
     </w:p>
     <w:p>
       <w:pPr>
@@ -16553,12 +15497,7 @@
           <w:lang w:val="en-US"/>
         </w:rPr>
       </w:pPr>
-    </w:p>
-    <w:p>
-      <w:pPr>
-        <w:tabs>
-          <w:tab w:val="left" w:pos="780"/>
-        </w:tabs>
+      <w:r>
         <w:rPr>
           <w:rFonts w:ascii="Arial" w:eastAsia="Arial" w:hAnsi="Arial" w:cs="Arial"/>
           <w:b/>
@@ -16567,8 +15506,45 @@
           <w:szCs w:val="28"/>
           <w:lang w:val="en-US"/>
         </w:rPr>
-      </w:pPr>
-      <w:r>
+        <w:t>Questions</w:t>
+      </w:r>
+    </w:p>
+    <w:p>
+      <w:pPr>
+        <w:tabs>
+          <w:tab w:val="left" w:pos="780"/>
+        </w:tabs>
+        <w:rPr>
+          <w:i/>
+          <w:iCs/>
+          <w:color w:val="404040" w:themeColor="text1" w:themeTint="BF"/>
+          <w:lang w:val="en-US"/>
+        </w:rPr>
+      </w:pPr>
+      <w:r>
+        <w:rPr>
+          <w:iCs/>
+          <w:sz w:val="26"/>
+          <w:szCs w:val="26"/>
+          <w:lang w:val="en-US"/>
+        </w:rPr>
+        <w:t xml:space="preserve">The </w:t>
+      </w:r>
+      <w:r>
+        <w:rPr>
+          <w:iCs/>
+          <w:sz w:val="26"/>
+          <w:szCs w:val="26"/>
+          <w:lang w:val="en-US"/>
+        </w:rPr>
+        <w:t>detail questions regarding this specific item are displayed correctly in the wizard.</w:t>
+      </w:r>
+    </w:p>
+    <w:p>
+      <w:pPr>
+        <w:tabs>
+          <w:tab w:val="left" w:pos="780"/>
+        </w:tabs>
         <w:rPr>
           <w:rFonts w:ascii="Arial" w:eastAsia="Arial" w:hAnsi="Arial" w:cs="Arial"/>
           <w:b/>
@@ -16577,39 +15553,7 @@
           <w:szCs w:val="28"/>
           <w:lang w:val="en-US"/>
         </w:rPr>
-        <w:t>Questions</w:t>
-      </w:r>
-    </w:p>
-    <w:p>
-      <w:pPr>
-        <w:tabs>
-          <w:tab w:val="left" w:pos="780"/>
-        </w:tabs>
-        <w:rPr>
-          <w:i/>
-          <w:iCs/>
-          <w:color w:val="404040" w:themeColor="text1" w:themeTint="BF"/>
-          <w:lang w:val="en-US"/>
-        </w:rPr>
-      </w:pPr>
-      <w:r>
-        <w:rPr>
-          <w:iCs/>
-          <w:sz w:val="26"/>
-          <w:szCs w:val="26"/>
-          <w:lang w:val="en-US"/>
-        </w:rPr>
-        <w:t xml:space="preserve">The </w:t>
-      </w:r>
-      <w:r>
-        <w:rPr>
-          <w:iCs/>
-          <w:sz w:val="26"/>
-          <w:szCs w:val="26"/>
-          <w:lang w:val="en-US"/>
-        </w:rPr>
-        <w:t>detail questions regarding this specific item are displayed correctly in the wizard.</w:t>
-      </w:r>
+      </w:pPr>
     </w:p>
     <w:p>
       <w:pPr>
@@ -16625,12 +15569,7 @@
           <w:lang w:val="en-US"/>
         </w:rPr>
       </w:pPr>
-    </w:p>
-    <w:p>
-      <w:pPr>
-        <w:tabs>
-          <w:tab w:val="left" w:pos="780"/>
-        </w:tabs>
+      <w:r>
         <w:rPr>
           <w:rFonts w:ascii="Arial" w:eastAsia="Arial" w:hAnsi="Arial" w:cs="Arial"/>
           <w:b/>
@@ -16639,8 +15578,46 @@
           <w:szCs w:val="28"/>
           <w:lang w:val="en-US"/>
         </w:rPr>
-      </w:pPr>
-      <w:r>
+        <w:t>Navigation</w:t>
+      </w:r>
+    </w:p>
+    <w:p>
+      <w:pPr>
+        <w:tabs>
+          <w:tab w:val="left" w:pos="780"/>
+        </w:tabs>
+        <w:rPr>
+          <w:rStyle w:val="SubtleEmphasis"/>
+          <w:lang w:val="en-US"/>
+        </w:rPr>
+      </w:pPr>
+      <w:r>
+        <w:rPr>
+          <w:iCs/>
+          <w:sz w:val="26"/>
+          <w:szCs w:val="26"/>
+          <w:lang w:val="en-US"/>
+        </w:rPr>
+        <w:t>Navigation between wizard-pages is possible, just back and forward though.</w:t>
+      </w:r>
+    </w:p>
+    <w:p>
+      <w:pPr>
+        <w:tabs>
+          <w:tab w:val="left" w:pos="780"/>
+        </w:tabs>
+        <w:rPr>
+          <w:rFonts w:ascii="Arial" w:eastAsia="Times New Roman" w:hAnsi="Arial" w:cs="Arial"/>
+          <w:color w:val="3C78D8"/>
+          <w:lang w:val="en-US"/>
+        </w:rPr>
+      </w:pPr>
+    </w:p>
+    <w:p>
+      <w:pPr>
+        <w:tabs>
+          <w:tab w:val="left" w:pos="780"/>
+        </w:tabs>
         <w:rPr>
           <w:rFonts w:ascii="Arial" w:eastAsia="Arial" w:hAnsi="Arial" w:cs="Arial"/>
           <w:b/>
@@ -16649,46 +15626,8 @@
           <w:szCs w:val="28"/>
           <w:lang w:val="en-US"/>
         </w:rPr>
-        <w:t>Navigation</w:t>
-      </w:r>
-    </w:p>
-    <w:p>
-      <w:pPr>
-        <w:tabs>
-          <w:tab w:val="left" w:pos="780"/>
-        </w:tabs>
-        <w:rPr>
-          <w:rStyle w:val="SubtleEmphasis"/>
-          <w:lang w:val="en-US"/>
-        </w:rPr>
-      </w:pPr>
-      <w:r>
-        <w:rPr>
-          <w:iCs/>
-          <w:sz w:val="26"/>
-          <w:szCs w:val="26"/>
-          <w:lang w:val="en-US"/>
-        </w:rPr>
-        <w:t>Navigation between wizard-pages is possible, just back and forward though.</w:t>
-      </w:r>
-    </w:p>
-    <w:p>
-      <w:pPr>
-        <w:tabs>
-          <w:tab w:val="left" w:pos="780"/>
-        </w:tabs>
-        <w:rPr>
-          <w:rFonts w:ascii="Arial" w:eastAsia="Times New Roman" w:hAnsi="Arial" w:cs="Arial"/>
-          <w:color w:val="3C78D8"/>
-          <w:lang w:val="en-US"/>
-        </w:rPr>
-      </w:pPr>
-    </w:p>
-    <w:p>
-      <w:pPr>
-        <w:tabs>
-          <w:tab w:val="left" w:pos="780"/>
-        </w:tabs>
+      </w:pPr>
+      <w:r>
         <w:rPr>
           <w:rFonts w:ascii="Arial" w:eastAsia="Arial" w:hAnsi="Arial" w:cs="Arial"/>
           <w:b/>
@@ -16697,16 +15636,6 @@
           <w:szCs w:val="28"/>
           <w:lang w:val="en-US"/>
         </w:rPr>
-      </w:pPr>
-      <w:r>
-        <w:rPr>
-          <w:rFonts w:ascii="Arial" w:eastAsia="Arial" w:hAnsi="Arial" w:cs="Arial"/>
-          <w:b/>
-          <w:bCs/>
-          <w:sz w:val="28"/>
-          <w:szCs w:val="28"/>
-          <w:lang w:val="en-US"/>
-        </w:rPr>
         <w:t xml:space="preserve">Verification </w:t>
       </w:r>
     </w:p>
@@ -16775,9 +15704,8 @@
           <w:szCs w:val="20"/>
           <w:lang w:val="en-US"/>
         </w:rPr>
-        <w:t xml:space="preserve">Andrea </w:t>
-      </w:r>
-      <w:proofErr w:type="spellStart"/>
+        <w:t>Andrea Djedovic, Mikula Florian</w:t>
+      </w:r>
       <w:r>
         <w:rPr>
           <w:rFonts w:ascii="Arial" w:eastAsia="Arial" w:hAnsi="Arial" w:cs="Arial"/>
@@ -16785,58 +15713,8 @@
           <w:szCs w:val="20"/>
           <w:lang w:val="en-US"/>
         </w:rPr>
-        <w:t>Djedovic</w:t>
-      </w:r>
-      <w:proofErr w:type="spellEnd"/>
-      <w:r>
-        <w:rPr>
-          <w:rFonts w:ascii="Arial" w:eastAsia="Arial" w:hAnsi="Arial" w:cs="Arial"/>
-          <w:sz w:val="20"/>
-          <w:szCs w:val="20"/>
-          <w:lang w:val="en-US"/>
-        </w:rPr>
-        <w:t xml:space="preserve">, </w:t>
-      </w:r>
-      <w:proofErr w:type="spellStart"/>
-      <w:r>
-        <w:rPr>
-          <w:rFonts w:ascii="Arial" w:eastAsia="Arial" w:hAnsi="Arial" w:cs="Arial"/>
-          <w:sz w:val="20"/>
-          <w:szCs w:val="20"/>
-          <w:lang w:val="en-US"/>
-        </w:rPr>
-        <w:t>Mikula</w:t>
-      </w:r>
-      <w:proofErr w:type="spellEnd"/>
-      <w:r>
-        <w:rPr>
-          <w:rFonts w:ascii="Arial" w:eastAsia="Arial" w:hAnsi="Arial" w:cs="Arial"/>
-          <w:sz w:val="20"/>
-          <w:szCs w:val="20"/>
-          <w:lang w:val="en-US"/>
-        </w:rPr>
-        <w:t xml:space="preserve"> Florian</w:t>
-      </w:r>
-      <w:r>
-        <w:rPr>
-          <w:rFonts w:ascii="Arial" w:eastAsia="Arial" w:hAnsi="Arial" w:cs="Arial"/>
-          <w:sz w:val="20"/>
-          <w:szCs w:val="20"/>
-          <w:lang w:val="en-US"/>
-        </w:rPr>
-        <w:t xml:space="preserve">, Dragan </w:t>
-      </w:r>
-      <w:proofErr w:type="spellStart"/>
-      <w:r>
-        <w:rPr>
-          <w:rFonts w:ascii="Arial" w:eastAsia="Arial" w:hAnsi="Arial" w:cs="Arial"/>
-          <w:sz w:val="20"/>
-          <w:szCs w:val="20"/>
-          <w:lang w:val="en-US"/>
-        </w:rPr>
-        <w:t>Pratljacic</w:t>
-      </w:r>
-      <w:proofErr w:type="spellEnd"/>
+        <w:t>, Dragan Pratljacic</w:t>
+      </w:r>
       <w:r>
         <w:rPr>
           <w:sz w:val="20"/>
@@ -17392,23 +16270,13 @@
                 <w:szCs w:val="20"/>
               </w:rPr>
             </w:pPr>
-            <w:proofErr w:type="spellStart"/>
             <w:r>
               <w:rPr>
                 <w:rFonts w:ascii="Arial Narrow" w:eastAsia="Arial Narrow" w:hAnsi="Arial Narrow" w:cs="Arial Narrow"/>
                 <w:sz w:val="20"/>
                 <w:szCs w:val="20"/>
               </w:rPr>
-              <w:t>Pratljacic</w:t>
-            </w:r>
-            <w:proofErr w:type="spellEnd"/>
-            <w:r>
-              <w:rPr>
-                <w:rFonts w:ascii="Arial Narrow" w:eastAsia="Arial Narrow" w:hAnsi="Arial Narrow" w:cs="Arial Narrow"/>
-                <w:sz w:val="20"/>
-                <w:szCs w:val="20"/>
-              </w:rPr>
-              <w:t xml:space="preserve"> Dragan</w:t>
+              <w:t>Pratljacic Dragan</w:t>
             </w:r>
           </w:p>
         </w:tc>
@@ -17574,7 +16442,6 @@
                 <w:szCs w:val="20"/>
               </w:rPr>
             </w:pPr>
-            <w:proofErr w:type="spellStart"/>
             <w:r>
               <w:rPr>
                 <w:rFonts w:ascii="Arial Narrow" w:eastAsia="Arial Narrow" w:hAnsi="Arial Narrow" w:cs="Arial Narrow"/>
@@ -17583,18 +16450,7 @@
                 <w:sz w:val="20"/>
                 <w:szCs w:val="20"/>
               </w:rPr>
-              <w:t>Created</w:t>
-            </w:r>
-            <w:proofErr w:type="spellEnd"/>
-            <w:r>
-              <w:rPr>
-                <w:rFonts w:ascii="Arial Narrow" w:eastAsia="Arial Narrow" w:hAnsi="Arial Narrow" w:cs="Arial Narrow"/>
-                <w:b/>
-                <w:bCs/>
-                <w:sz w:val="20"/>
-                <w:szCs w:val="20"/>
-              </w:rPr>
-              <w:t xml:space="preserve"> on</w:t>
+              <w:t>Created on</w:t>
             </w:r>
           </w:p>
         </w:tc>
@@ -17805,23 +16661,13 @@
                 <w:szCs w:val="20"/>
               </w:rPr>
             </w:pPr>
-            <w:proofErr w:type="spellStart"/>
             <w:r>
               <w:rPr>
                 <w:rFonts w:ascii="Arial Narrow" w:eastAsia="Arial Narrow" w:hAnsi="Arial Narrow" w:cs="Arial Narrow"/>
                 <w:sz w:val="20"/>
                 <w:szCs w:val="20"/>
               </w:rPr>
-              <w:t>Documentation</w:t>
-            </w:r>
-            <w:proofErr w:type="spellEnd"/>
-            <w:r>
-              <w:rPr>
-                <w:rFonts w:ascii="Arial Narrow" w:eastAsia="Arial Narrow" w:hAnsi="Arial Narrow" w:cs="Arial Narrow"/>
-                <w:sz w:val="20"/>
-                <w:szCs w:val="20"/>
-              </w:rPr>
-              <w:t xml:space="preserve"> </w:t>
+              <w:t xml:space="preserve">Documentation </w:t>
             </w:r>
           </w:p>
         </w:tc>
@@ -18148,10 +16994,11 @@
                 <w:sz w:val="20"/>
                 <w:szCs w:val="20"/>
               </w:rPr>
-              <w:t xml:space="preserve">Chief </w:t>
+              <w:t>Chief responsibility</w:t>
             </w:r>
-            <w:proofErr w:type="spellStart"/>
-            <w:r>
+          </w:p>
+          <w:p>
+            <w:pPr>
               <w:rPr>
                 <w:rFonts w:ascii="Arial Narrow" w:eastAsia="Arial Narrow" w:hAnsi="Arial Narrow" w:cs="Arial Narrow"/>
                 <w:b/>
@@ -18159,9 +17006,7 @@
                 <w:sz w:val="20"/>
                 <w:szCs w:val="20"/>
               </w:rPr>
-              <w:t>responsibility</w:t>
-            </w:r>
-            <w:proofErr w:type="spellEnd"/>
+            </w:pPr>
           </w:p>
           <w:p>
             <w:pPr>
@@ -18173,9 +17018,7 @@
                 <w:szCs w:val="20"/>
               </w:rPr>
             </w:pPr>
-          </w:p>
-          <w:p>
-            <w:pPr>
+            <w:r>
               <w:rPr>
                 <w:rFonts w:ascii="Arial Narrow" w:eastAsia="Arial Narrow" w:hAnsi="Arial Narrow" w:cs="Arial Narrow"/>
                 <w:b/>
@@ -18183,29 +17026,8 @@
                 <w:sz w:val="20"/>
                 <w:szCs w:val="20"/>
               </w:rPr>
-            </w:pPr>
-            <w:r>
-              <w:rPr>
-                <w:rFonts w:ascii="Arial Narrow" w:eastAsia="Arial Narrow" w:hAnsi="Arial Narrow" w:cs="Arial Narrow"/>
-                <w:b/>
-                <w:bCs/>
-                <w:sz w:val="20"/>
-                <w:szCs w:val="20"/>
-              </w:rPr>
-              <w:t xml:space="preserve">Quality </w:t>
+              <w:t>Quality assurance</w:t>
             </w:r>
-            <w:proofErr w:type="spellStart"/>
-            <w:r>
-              <w:rPr>
-                <w:rFonts w:ascii="Arial Narrow" w:eastAsia="Arial Narrow" w:hAnsi="Arial Narrow" w:cs="Arial Narrow"/>
-                <w:b/>
-                <w:bCs/>
-                <w:sz w:val="20"/>
-                <w:szCs w:val="20"/>
-              </w:rPr>
-              <w:t>assurance</w:t>
-            </w:r>
-            <w:proofErr w:type="spellEnd"/>
           </w:p>
         </w:tc>
         <w:tc>
@@ -18235,23 +17057,13 @@
                 <w:szCs w:val="20"/>
               </w:rPr>
             </w:pPr>
-            <w:proofErr w:type="spellStart"/>
             <w:r>
               <w:rPr>
                 <w:rFonts w:ascii="Arial Narrow" w:eastAsia="Arial Narrow" w:hAnsi="Arial Narrow" w:cs="Arial Narrow"/>
                 <w:sz w:val="20"/>
                 <w:szCs w:val="20"/>
               </w:rPr>
-              <w:t>Pratljacic</w:t>
-            </w:r>
-            <w:proofErr w:type="spellEnd"/>
-            <w:r>
-              <w:rPr>
-                <w:rFonts w:ascii="Arial Narrow" w:eastAsia="Arial Narrow" w:hAnsi="Arial Narrow" w:cs="Arial Narrow"/>
-                <w:sz w:val="20"/>
-                <w:szCs w:val="20"/>
-              </w:rPr>
-              <w:t xml:space="preserve"> Dragan</w:t>
+              <w:t>Pratljacic Dragan</w:t>
             </w:r>
           </w:p>
         </w:tc>
@@ -18356,23 +17168,13 @@
                 <w:szCs w:val="20"/>
               </w:rPr>
             </w:pPr>
-            <w:proofErr w:type="spellStart"/>
             <w:r>
               <w:rPr>
                 <w:rFonts w:ascii="Arial Narrow" w:eastAsia="Arial Narrow" w:hAnsi="Arial Narrow" w:cs="Arial Narrow"/>
                 <w:sz w:val="20"/>
                 <w:szCs w:val="20"/>
               </w:rPr>
-              <w:t>Mikula</w:t>
-            </w:r>
-            <w:proofErr w:type="spellEnd"/>
-            <w:r>
-              <w:rPr>
-                <w:rFonts w:ascii="Arial Narrow" w:eastAsia="Arial Narrow" w:hAnsi="Arial Narrow" w:cs="Arial Narrow"/>
-                <w:sz w:val="20"/>
-                <w:szCs w:val="20"/>
-              </w:rPr>
-              <w:t xml:space="preserve"> Florian</w:t>
+              <w:t>Mikula Florian</w:t>
             </w:r>
           </w:p>
           <w:p>
@@ -18897,25 +17699,7 @@
           <w:szCs w:val="26"/>
           <w:lang w:val="en-US"/>
         </w:rPr>
-        <w:t>developer I want to unlock a “</w:t>
-      </w:r>
-      <w:proofErr w:type="spellStart"/>
-      <w:r>
-        <w:rPr>
-          <w:sz w:val="26"/>
-          <w:szCs w:val="26"/>
-          <w:lang w:val="en-US"/>
-        </w:rPr>
-        <w:t>Inserat</w:t>
-      </w:r>
-      <w:proofErr w:type="spellEnd"/>
-      <w:r>
-        <w:rPr>
-          <w:sz w:val="26"/>
-          <w:szCs w:val="26"/>
-          <w:lang w:val="en-US"/>
-        </w:rPr>
-        <w:t>” to the user that had a 100% quote on the detailed questions in the wizard.</w:t>
+        <w:t>developer I want to unlock a “Inserat” to the user that had a 100% quote on the detailed questions in the wizard.</w:t>
       </w:r>
     </w:p>
     <w:p>
@@ -19114,7 +17898,6 @@
           <w:szCs w:val="30"/>
         </w:rPr>
       </w:pPr>
-      <w:proofErr w:type="spellStart"/>
       <w:r>
         <w:rPr>
           <w:rFonts w:ascii="Arial" w:eastAsia="Arial" w:hAnsi="Arial" w:cs="Arial"/>
@@ -19123,10 +17906,16 @@
           <w:sz w:val="30"/>
           <w:szCs w:val="30"/>
         </w:rPr>
-        <w:t>Acceptance</w:t>
-      </w:r>
-      <w:proofErr w:type="spellEnd"/>
-      <w:r>
+        <w:t>Acceptance Criteria</w:t>
+      </w:r>
+    </w:p>
+    <w:p>
+      <w:pPr>
+        <w:pStyle w:val="ListParagraph"/>
+        <w:tabs>
+          <w:tab w:val="left" w:pos="780"/>
+        </w:tabs>
+        <w:ind w:left="756"/>
         <w:rPr>
           <w:rFonts w:ascii="Arial" w:eastAsia="Arial" w:hAnsi="Arial" w:cs="Arial"/>
           <w:b/>
@@ -19134,35 +17923,6 @@
           <w:sz w:val="30"/>
           <w:szCs w:val="30"/>
         </w:rPr>
-        <w:t xml:space="preserve"> </w:t>
-      </w:r>
-      <w:proofErr w:type="spellStart"/>
-      <w:r>
-        <w:rPr>
-          <w:rFonts w:ascii="Arial" w:eastAsia="Arial" w:hAnsi="Arial" w:cs="Arial"/>
-          <w:b/>
-          <w:bCs/>
-          <w:sz w:val="30"/>
-          <w:szCs w:val="30"/>
-        </w:rPr>
-        <w:t>Criteria</w:t>
-      </w:r>
-      <w:proofErr w:type="spellEnd"/>
-    </w:p>
-    <w:p>
-      <w:pPr>
-        <w:pStyle w:val="ListParagraph"/>
-        <w:tabs>
-          <w:tab w:val="left" w:pos="780"/>
-        </w:tabs>
-        <w:ind w:left="756"/>
-        <w:rPr>
-          <w:rFonts w:ascii="Arial" w:eastAsia="Arial" w:hAnsi="Arial" w:cs="Arial"/>
-          <w:b/>
-          <w:bCs/>
-          <w:sz w:val="30"/>
-          <w:szCs w:val="30"/>
-        </w:rPr>
       </w:pPr>
     </w:p>
     <w:p>
@@ -19186,71 +17946,54 @@
           <w:sz w:val="28"/>
           <w:szCs w:val="28"/>
         </w:rPr>
-        <w:t xml:space="preserve">Wizard </w:t>
-      </w:r>
-      <w:proofErr w:type="spellStart"/>
-      <w:r>
+        <w:t>Wizard availability</w:t>
+      </w:r>
+    </w:p>
+    <w:p>
+      <w:pPr>
+        <w:tabs>
+          <w:tab w:val="left" w:pos="780"/>
+        </w:tabs>
+        <w:rPr>
+          <w:i/>
+          <w:iCs/>
+          <w:color w:val="404040" w:themeColor="text1" w:themeTint="BF"/>
+          <w:lang w:val="en-US"/>
+        </w:rPr>
+      </w:pPr>
+      <w:r>
+        <w:rPr>
+          <w:iCs/>
+          <w:sz w:val="26"/>
+          <w:szCs w:val="26"/>
+          <w:lang w:val="en-US"/>
+        </w:rPr>
+        <w:t xml:space="preserve">The </w:t>
+      </w:r>
+      <w:r>
+        <w:rPr>
+          <w:iCs/>
+          <w:sz w:val="26"/>
+          <w:szCs w:val="26"/>
+          <w:lang w:val="en-US"/>
+        </w:rPr>
+        <w:t>system hides the wizard and the “Inserat” until the chat negotiations are over.</w:t>
+      </w:r>
+    </w:p>
+    <w:p>
+      <w:pPr>
+        <w:tabs>
+          <w:tab w:val="left" w:pos="780"/>
+        </w:tabs>
         <w:rPr>
           <w:rFonts w:ascii="Arial" w:eastAsia="Arial" w:hAnsi="Arial" w:cs="Arial"/>
           <w:b/>
           <w:bCs/>
           <w:sz w:val="28"/>
           <w:szCs w:val="28"/>
-        </w:rPr>
-        <w:t>availability</w:t>
-      </w:r>
-      <w:proofErr w:type="spellEnd"/>
-    </w:p>
-    <w:p>
-      <w:pPr>
-        <w:tabs>
-          <w:tab w:val="left" w:pos="780"/>
-        </w:tabs>
-        <w:rPr>
-          <w:i/>
-          <w:iCs/>
-          <w:color w:val="404040" w:themeColor="text1" w:themeTint="BF"/>
-          <w:lang w:val="en-US"/>
-        </w:rPr>
-      </w:pPr>
-      <w:r>
-        <w:rPr>
-          <w:iCs/>
-          <w:sz w:val="26"/>
-          <w:szCs w:val="26"/>
-          <w:lang w:val="en-US"/>
-        </w:rPr>
-        <w:t xml:space="preserve">The </w:t>
-      </w:r>
-      <w:r>
-        <w:rPr>
-          <w:iCs/>
-          <w:sz w:val="26"/>
-          <w:szCs w:val="26"/>
-          <w:lang w:val="en-US"/>
-        </w:rPr>
-        <w:t>system hides the wizard and the “</w:t>
-      </w:r>
-      <w:proofErr w:type="spellStart"/>
-      <w:r>
-        <w:rPr>
-          <w:iCs/>
-          <w:sz w:val="26"/>
-          <w:szCs w:val="26"/>
-          <w:lang w:val="en-US"/>
-        </w:rPr>
-        <w:t>Inserat</w:t>
-      </w:r>
-      <w:proofErr w:type="spellEnd"/>
-      <w:r>
-        <w:rPr>
-          <w:iCs/>
-          <w:sz w:val="26"/>
-          <w:szCs w:val="26"/>
-          <w:lang w:val="en-US"/>
-        </w:rPr>
-        <w:t>” until the chat negotiations are over.</w:t>
-      </w:r>
+          <w:lang w:val="en-US"/>
+        </w:rPr>
+      </w:pPr>
     </w:p>
     <w:p>
       <w:pPr>
@@ -19266,12 +18009,7 @@
           <w:lang w:val="en-US"/>
         </w:rPr>
       </w:pPr>
-    </w:p>
-    <w:p>
-      <w:pPr>
-        <w:tabs>
-          <w:tab w:val="left" w:pos="780"/>
-        </w:tabs>
+      <w:r>
         <w:rPr>
           <w:rFonts w:ascii="Arial" w:eastAsia="Arial" w:hAnsi="Arial" w:cs="Arial"/>
           <w:b/>
@@ -19280,8 +18018,45 @@
           <w:szCs w:val="28"/>
           <w:lang w:val="en-US"/>
         </w:rPr>
-      </w:pPr>
-      <w:r>
+        <w:t>Navigation</w:t>
+      </w:r>
+    </w:p>
+    <w:p>
+      <w:pPr>
+        <w:tabs>
+          <w:tab w:val="left" w:pos="780"/>
+        </w:tabs>
+        <w:rPr>
+          <w:i/>
+          <w:iCs/>
+          <w:color w:val="404040" w:themeColor="text1" w:themeTint="BF"/>
+          <w:lang w:val="en-US"/>
+        </w:rPr>
+      </w:pPr>
+      <w:r>
+        <w:rPr>
+          <w:iCs/>
+          <w:sz w:val="26"/>
+          <w:szCs w:val="26"/>
+          <w:lang w:val="en-US"/>
+        </w:rPr>
+        <w:t xml:space="preserve">After a “Inserat” has been unlocked and verified the user get’s navigated to a “Start-A-Chat” page, where they can </w:t>
+      </w:r>
+      <w:r>
+        <w:rPr>
+          <w:iCs/>
+          <w:sz w:val="26"/>
+          <w:szCs w:val="26"/>
+          <w:lang w:val="en-US"/>
+        </w:rPr>
+        <w:t xml:space="preserve">chat and setup the meet.  </w:t>
+      </w:r>
+    </w:p>
+    <w:p>
+      <w:pPr>
+        <w:tabs>
+          <w:tab w:val="left" w:pos="780"/>
+        </w:tabs>
         <w:rPr>
           <w:rFonts w:ascii="Arial" w:eastAsia="Arial" w:hAnsi="Arial" w:cs="Arial"/>
           <w:b/>
@@ -19290,79 +18065,7 @@
           <w:szCs w:val="28"/>
           <w:lang w:val="en-US"/>
         </w:rPr>
-        <w:t>Navigation</w:t>
-      </w:r>
-    </w:p>
-    <w:p>
-      <w:pPr>
-        <w:tabs>
-          <w:tab w:val="left" w:pos="780"/>
-        </w:tabs>
-        <w:rPr>
-          <w:i/>
-          <w:iCs/>
-          <w:color w:val="404040" w:themeColor="text1" w:themeTint="BF"/>
-          <w:lang w:val="en-US"/>
-        </w:rPr>
-      </w:pPr>
-      <w:r>
-        <w:rPr>
-          <w:iCs/>
-          <w:sz w:val="26"/>
-          <w:szCs w:val="26"/>
-          <w:lang w:val="en-US"/>
-        </w:rPr>
-        <w:t>After a “</w:t>
-      </w:r>
-      <w:proofErr w:type="spellStart"/>
-      <w:r>
-        <w:rPr>
-          <w:iCs/>
-          <w:sz w:val="26"/>
-          <w:szCs w:val="26"/>
-          <w:lang w:val="en-US"/>
-        </w:rPr>
-        <w:t>Inserat</w:t>
-      </w:r>
-      <w:proofErr w:type="spellEnd"/>
-      <w:r>
-        <w:rPr>
-          <w:iCs/>
-          <w:sz w:val="26"/>
-          <w:szCs w:val="26"/>
-          <w:lang w:val="en-US"/>
-        </w:rPr>
-        <w:t xml:space="preserve">” has been unlocked and verified the user </w:t>
-      </w:r>
-      <w:proofErr w:type="gramStart"/>
-      <w:r>
-        <w:rPr>
-          <w:iCs/>
-          <w:sz w:val="26"/>
-          <w:szCs w:val="26"/>
-          <w:lang w:val="en-US"/>
-        </w:rPr>
-        <w:t>get’s</w:t>
-      </w:r>
-      <w:proofErr w:type="gramEnd"/>
-      <w:r>
-        <w:rPr>
-          <w:iCs/>
-          <w:sz w:val="26"/>
-          <w:szCs w:val="26"/>
-          <w:lang w:val="en-US"/>
-        </w:rPr>
-        <w:t xml:space="preserve"> navigated to a “Start-A-Chat” page, where they can </w:t>
-      </w:r>
-      <w:r>
-        <w:rPr>
-          <w:iCs/>
-          <w:sz w:val="26"/>
-          <w:szCs w:val="26"/>
-          <w:lang w:val="en-US"/>
-        </w:rPr>
-        <w:t xml:space="preserve">chat and setup the meet.  </w:t>
-      </w:r>
+      </w:pPr>
     </w:p>
     <w:p>
       <w:pPr>
@@ -19378,12 +18081,7 @@
           <w:lang w:val="en-US"/>
         </w:rPr>
       </w:pPr>
-    </w:p>
-    <w:p>
-      <w:pPr>
-        <w:tabs>
-          <w:tab w:val="left" w:pos="780"/>
-        </w:tabs>
+      <w:r>
         <w:rPr>
           <w:rFonts w:ascii="Arial" w:eastAsia="Arial" w:hAnsi="Arial" w:cs="Arial"/>
           <w:b/>
@@ -19392,16 +18090,6 @@
           <w:szCs w:val="28"/>
           <w:lang w:val="en-US"/>
         </w:rPr>
-      </w:pPr>
-      <w:r>
-        <w:rPr>
-          <w:rFonts w:ascii="Arial" w:eastAsia="Arial" w:hAnsi="Arial" w:cs="Arial"/>
-          <w:b/>
-          <w:bCs/>
-          <w:sz w:val="28"/>
-          <w:szCs w:val="28"/>
-          <w:lang w:val="en-US"/>
-        </w:rPr>
         <w:t xml:space="preserve">Verifying </w:t>
       </w:r>
     </w:p>
@@ -19425,9 +18113,8 @@
           <w:szCs w:val="26"/>
           <w:lang w:val="en-US"/>
         </w:rPr>
-        <w:t>The person who got a 100% quote, gets his questions verified by the owner of the “</w:t>
-      </w:r>
-      <w:proofErr w:type="spellStart"/>
+        <w:t>The person who got a 100% quote, gets his questions verified by the owner of the “Inserat” and a support person which has an objective sight to this</w:t>
+      </w:r>
       <w:r>
         <w:rPr>
           <w:iCs/>
@@ -19435,25 +18122,6 @@
           <w:szCs w:val="26"/>
           <w:lang w:val="en-US"/>
         </w:rPr>
-        <w:t>Inserat</w:t>
-      </w:r>
-      <w:proofErr w:type="spellEnd"/>
-      <w:r>
-        <w:rPr>
-          <w:iCs/>
-          <w:sz w:val="26"/>
-          <w:szCs w:val="26"/>
-          <w:lang w:val="en-US"/>
-        </w:rPr>
-        <w:t>” and a support person which has an objective sight to this</w:t>
-      </w:r>
-      <w:r>
-        <w:rPr>
-          <w:iCs/>
-          <w:sz w:val="26"/>
-          <w:szCs w:val="26"/>
-          <w:lang w:val="en-US"/>
-        </w:rPr>
         <w:t>.</w:t>
       </w:r>
     </w:p>
@@ -19467,8 +18135,6 @@
           <w:szCs w:val="26"/>
         </w:rPr>
       </w:pPr>
-      <w:bookmarkStart w:id="4" w:name="_GoBack"/>
-      <w:bookmarkEnd w:id="4"/>
       <w:r>
         <w:rPr>
           <w:rFonts w:ascii="Arial" w:eastAsia="Times New Roman" w:hAnsi="Arial" w:cs="Arial"/>
@@ -19502,9 +18168,8 @@
           <w:szCs w:val="20"/>
           <w:lang w:val="en-US"/>
         </w:rPr>
-        <w:t xml:space="preserve">Andrea </w:t>
-      </w:r>
-      <w:proofErr w:type="spellStart"/>
+        <w:t>Andrea Djedovic, Mikula Florian</w:t>
+      </w:r>
       <w:r>
         <w:rPr>
           <w:rFonts w:ascii="Arial" w:eastAsia="Arial" w:hAnsi="Arial" w:cs="Arial"/>
@@ -19512,58 +18177,8 @@
           <w:szCs w:val="20"/>
           <w:lang w:val="en-US"/>
         </w:rPr>
-        <w:t>Djedovic</w:t>
-      </w:r>
-      <w:proofErr w:type="spellEnd"/>
-      <w:r>
-        <w:rPr>
-          <w:rFonts w:ascii="Arial" w:eastAsia="Arial" w:hAnsi="Arial" w:cs="Arial"/>
-          <w:sz w:val="20"/>
-          <w:szCs w:val="20"/>
-          <w:lang w:val="en-US"/>
-        </w:rPr>
-        <w:t xml:space="preserve">, </w:t>
-      </w:r>
-      <w:proofErr w:type="spellStart"/>
-      <w:r>
-        <w:rPr>
-          <w:rFonts w:ascii="Arial" w:eastAsia="Arial" w:hAnsi="Arial" w:cs="Arial"/>
-          <w:sz w:val="20"/>
-          <w:szCs w:val="20"/>
-          <w:lang w:val="en-US"/>
-        </w:rPr>
-        <w:t>Mikula</w:t>
-      </w:r>
-      <w:proofErr w:type="spellEnd"/>
-      <w:r>
-        <w:rPr>
-          <w:rFonts w:ascii="Arial" w:eastAsia="Arial" w:hAnsi="Arial" w:cs="Arial"/>
-          <w:sz w:val="20"/>
-          <w:szCs w:val="20"/>
-          <w:lang w:val="en-US"/>
-        </w:rPr>
-        <w:t xml:space="preserve"> Florian</w:t>
-      </w:r>
-      <w:r>
-        <w:rPr>
-          <w:rFonts w:ascii="Arial" w:eastAsia="Arial" w:hAnsi="Arial" w:cs="Arial"/>
-          <w:sz w:val="20"/>
-          <w:szCs w:val="20"/>
-          <w:lang w:val="en-US"/>
-        </w:rPr>
-        <w:t xml:space="preserve">, Dragan </w:t>
-      </w:r>
-      <w:proofErr w:type="spellStart"/>
-      <w:r>
-        <w:rPr>
-          <w:rFonts w:ascii="Arial" w:eastAsia="Arial" w:hAnsi="Arial" w:cs="Arial"/>
-          <w:sz w:val="20"/>
-          <w:szCs w:val="20"/>
-          <w:lang w:val="en-US"/>
-        </w:rPr>
-        <w:t>Pratljacic</w:t>
-      </w:r>
-      <w:proofErr w:type="spellEnd"/>
+        <w:t>, Dragan Pratljacic</w:t>
+      </w:r>
       <w:r>
         <w:rPr>
           <w:sz w:val="20"/>
@@ -19663,7 +18278,7 @@
 <w:numbering xmlns:wpc="http://schemas.microsoft.com/office/word/2010/wordprocessingCanvas" xmlns:cx="http://schemas.microsoft.com/office/drawing/2014/chartex" xmlns:cx1="http://schemas.microsoft.com/office/drawing/2015/9/8/chartex" xmlns:cx2="http://schemas.microsoft.com/office/drawing/2015/10/21/chartex" xmlns:cx3="http://schemas.microsoft.com/office/drawing/2016/5/9/chartex" xmlns:cx4="http://schemas.microsoft.com/office/drawing/2016/5/10/chartex" xmlns:cx5="http://schemas.microsoft.com/office/drawing/2016/5/11/chartex" xmlns:cx6="http://schemas.microsoft.com/office/drawing/2016/5/12/chartex" xmlns:cx7="http://schemas.microsoft.com/office/drawing/2016/5/13/chartex" xmlns:cx8="http://schemas.microsoft.com/office/drawing/2016/5/14/chartex" xmlns:mc="http://schemas.openxmlformats.org/markup-compatibility/2006" xmlns:aink="http://schemas.microsoft.com/office/drawing/2016/ink" xmlns:am3d="http://schemas.microsoft.com/office/drawing/2017/model3d" xmlns:o="urn:schemas-microsoft-com:office:office" xmlns:r="http://schemas.openxmlformats.org/officeDocument/2006/relationships" xmlns:m="http://schemas.openxmlformats.org/officeDocument/2006/math" xmlns:v="urn:schemas-microsoft-com:vml" xmlns:wp14="http://schemas.microsoft.com/office/word/2010/wordprocessingDrawing" xmlns:wp="http://schemas.openxmlformats.org/drawingml/2006/wordprocessingDrawing" xmlns:w10="urn:schemas-microsoft-com:office:word" xmlns:w="http://schemas.openxmlformats.org/wordprocessingml/2006/main" xmlns:w14="http://schemas.microsoft.com/office/word/2010/wordml" xmlns:w15="http://schemas.microsoft.com/office/word/2012/wordml" xmlns:w16cid="http://schemas.microsoft.com/office/word/2016/wordml/cid" xmlns:w16se="http://schemas.microsoft.com/office/word/2015/wordml/symex" xmlns:wpg="http://schemas.microsoft.com/office/word/2010/wordprocessingGroup" xmlns:wpi="http://schemas.microsoft.com/office/word/2010/wordprocessingInk" xmlns:wne="http://schemas.microsoft.com/office/word/2006/wordml" xmlns:wps="http://schemas.microsoft.com/office/word/2010/wordprocessingShape" mc:Ignorable="w14 w15 w16se w16cid wp14">
   <w:numPicBullet w:numPicBulletId="0">
     <w:pict>
-      <v:rect id="_x0000_i1060" style="width:0;height:1.5pt" o:hralign="center" o:bullet="t" o:hrstd="t" o:hr="t" fillcolor="#a0a0a0" stroked="f"/>
+      <v:rect id="_x0000_i1064" style="width:0;height:1.5pt" o:hralign="center" o:bullet="t" o:hrstd="t" o:hr="t" fillcolor="#a0a0a0" stroked="f"/>
     </w:pict>
   </w:numPicBullet>
   <w:abstractNum w:abstractNumId="0" w15:restartNumberingAfterBreak="0">
@@ -24584,7 +23199,7 @@
 </file>
 
 <file path=customXml/itemProps1.xml><?xml version="1.0" encoding="utf-8"?>
-<ds:datastoreItem xmlns:ds="http://schemas.openxmlformats.org/officeDocument/2006/customXml" ds:itemID="{37B15266-3ABF-CE48-A499-B0554A12A8FE}">
+<ds:datastoreItem xmlns:ds="http://schemas.openxmlformats.org/officeDocument/2006/customXml" ds:itemID="{3E4132B1-5623-C340-8563-02EC384DF0A6}">
   <ds:schemaRefs>
     <ds:schemaRef ds:uri="http://schemas.openxmlformats.org/officeDocument/2006/bibliography"/>
   </ds:schemaRefs>

</xml_diff>